<commit_message>
Completed Exp1 and add Exp 5
</commit_message>
<xml_diff>
--- a/Exp1 - Wireshark/2wireshark_intro_swati&seema.docx
+++ b/Exp1 - Wireshark/2wireshark_intro_swati&seema.docx
@@ -18,9 +18,8 @@
         <w:jc w:val="both"/>
         <w:rPr>
           <w:rFonts w:ascii="Times New Roman" w:hAnsi="Times New Roman" w:cs="Times New Roman"/>
-          <w:sz w:val="24"/>
-          <w:szCs w:val="24"/>
-          <w:lang/>
+          <w:sz w:val="30"/>
+          <w:szCs w:val="30"/>
         </w:rPr>
       </w:pPr>
       <w:proofErr w:type="spellStart"/>
@@ -29,10 +28,9 @@
           <w:rFonts w:ascii="Times New Roman" w:hAnsi="Times New Roman" w:cs="Times New Roman"/>
           <w:b/>
           <w:bCs/>
-          <w:sz w:val="24"/>
-          <w:szCs w:val="24"/>
+          <w:sz w:val="30"/>
+          <w:szCs w:val="30"/>
           <w:u w:val="single"/>
-          <w:lang/>
         </w:rPr>
         <w:t>Wireshark</w:t>
       </w:r>
@@ -42,10 +40,9 @@
           <w:rFonts w:ascii="Times New Roman" w:hAnsi="Times New Roman" w:cs="Times New Roman"/>
           <w:b/>
           <w:bCs/>
-          <w:sz w:val="24"/>
-          <w:szCs w:val="24"/>
+          <w:sz w:val="30"/>
+          <w:szCs w:val="30"/>
           <w:u w:val="single"/>
-          <w:lang/>
         </w:rPr>
         <w:t xml:space="preserve"> </w:t>
       </w:r>
@@ -68,7 +65,6 @@
           <w:rFonts w:ascii="Times New Roman" w:hAnsi="Times New Roman" w:cs="Times New Roman"/>
           <w:sz w:val="24"/>
           <w:szCs w:val="24"/>
-          <w:lang/>
         </w:rPr>
       </w:pPr>
     </w:p>
@@ -90,7 +86,6 @@
           <w:rFonts w:ascii="Times New Roman" w:hAnsi="Times New Roman" w:cs="Times New Roman"/>
           <w:sz w:val="24"/>
           <w:szCs w:val="24"/>
-          <w:lang/>
         </w:rPr>
       </w:pPr>
       <w:proofErr w:type="spellStart"/>
@@ -101,7 +96,6 @@
           <w:bCs/>
           <w:sz w:val="24"/>
           <w:szCs w:val="24"/>
-          <w:lang/>
         </w:rPr>
         <w:t>Wireshark</w:t>
       </w:r>
@@ -113,7 +107,6 @@
           <w:bCs/>
           <w:sz w:val="24"/>
           <w:szCs w:val="24"/>
-          <w:lang/>
         </w:rPr>
         <w:t xml:space="preserve"> is a network packet analyzer. A network packet analyzer will try to capture network packets and tries to display that packet data as detailed as possible. </w:t>
       </w:r>
@@ -122,7 +115,6 @@
           <w:rFonts w:ascii="Times New Roman" w:hAnsi="Times New Roman" w:cs="Times New Roman"/>
           <w:sz w:val="24"/>
           <w:szCs w:val="24"/>
-          <w:lang/>
         </w:rPr>
         <w:t xml:space="preserve">In the past, such tools were either very expensive, proprietary, or both. However, with the advent of </w:t>
       </w:r>
@@ -132,7 +124,6 @@
           <w:rFonts w:ascii="Times New Roman" w:hAnsi="Times New Roman" w:cs="Times New Roman"/>
           <w:sz w:val="24"/>
           <w:szCs w:val="24"/>
-          <w:lang/>
         </w:rPr>
         <w:t>Wireshark</w:t>
       </w:r>
@@ -142,7 +133,6 @@
           <w:rFonts w:ascii="Times New Roman" w:hAnsi="Times New Roman" w:cs="Times New Roman"/>
           <w:sz w:val="24"/>
           <w:szCs w:val="24"/>
-          <w:lang/>
         </w:rPr>
         <w:t xml:space="preserve">, all that has changed. </w:t>
       </w:r>
@@ -165,16 +155,14 @@
           <w:rFonts w:ascii="Times New Roman" w:hAnsi="Times New Roman" w:cs="Times New Roman"/>
           <w:sz w:val="24"/>
           <w:szCs w:val="24"/>
-          <w:lang/>
-        </w:rPr>
-      </w:pPr>
-      <w:proofErr w:type="spellStart"/>
-      <w:r>
-        <w:rPr>
-          <w:rFonts w:ascii="Times New Roman" w:hAnsi="Times New Roman" w:cs="Times New Roman"/>
-          <w:sz w:val="24"/>
-          <w:szCs w:val="24"/>
-          <w:lang/>
+        </w:rPr>
+      </w:pPr>
+      <w:proofErr w:type="spellStart"/>
+      <w:r>
+        <w:rPr>
+          <w:rFonts w:ascii="Times New Roman" w:hAnsi="Times New Roman" w:cs="Times New Roman"/>
+          <w:sz w:val="24"/>
+          <w:szCs w:val="24"/>
         </w:rPr>
         <w:t>Wireshark</w:t>
       </w:r>
@@ -184,7 +172,6 @@
           <w:rFonts w:ascii="Times New Roman" w:hAnsi="Times New Roman" w:cs="Times New Roman"/>
           <w:sz w:val="24"/>
           <w:szCs w:val="24"/>
-          <w:lang/>
         </w:rPr>
         <w:t xml:space="preserve"> is perhaps one of the best open source packet analyzers available today. </w:t>
       </w:r>
@@ -207,29 +194,27 @@
           <w:rFonts w:ascii="Times New Roman" w:hAnsi="Times New Roman" w:cs="Times New Roman"/>
           <w:sz w:val="24"/>
           <w:szCs w:val="24"/>
-          <w:lang/>
-        </w:rPr>
-      </w:pPr>
-    </w:p>
-    <w:p>
-      <w:pPr>
-        <w:tabs>
-          <w:tab w:val="left" w:pos="709"/>
-          <w:tab w:val="left" w:pos="8662"/>
-          <w:tab w:val="left" w:pos="8804"/>
-        </w:tabs>
-        <w:suppressAutoHyphens/>
-        <w:autoSpaceDE w:val="0"/>
-        <w:autoSpaceDN w:val="0"/>
-        <w:adjustRightInd w:val="0"/>
-        <w:spacing w:after="120" w:line="240" w:lineRule="auto"/>
-        <w:ind w:right="-164"/>
-        <w:jc w:val="both"/>
-        <w:rPr>
-          <w:rFonts w:ascii="Times New Roman" w:hAnsi="Times New Roman" w:cs="Times New Roman"/>
-          <w:sz w:val="24"/>
-          <w:szCs w:val="24"/>
-          <w:lang/>
+        </w:rPr>
+      </w:pPr>
+    </w:p>
+    <w:p>
+      <w:pPr>
+        <w:tabs>
+          <w:tab w:val="left" w:pos="709"/>
+          <w:tab w:val="left" w:pos="8662"/>
+          <w:tab w:val="left" w:pos="8804"/>
+        </w:tabs>
+        <w:suppressAutoHyphens/>
+        <w:autoSpaceDE w:val="0"/>
+        <w:autoSpaceDN w:val="0"/>
+        <w:adjustRightInd w:val="0"/>
+        <w:spacing w:after="120" w:line="240" w:lineRule="auto"/>
+        <w:ind w:right="-164"/>
+        <w:jc w:val="both"/>
+        <w:rPr>
+          <w:rFonts w:ascii="Times New Roman" w:hAnsi="Times New Roman" w:cs="Times New Roman"/>
+          <w:sz w:val="24"/>
+          <w:szCs w:val="24"/>
         </w:rPr>
       </w:pPr>
       <w:r>
@@ -239,7 +224,6 @@
           <w:bCs/>
           <w:sz w:val="24"/>
           <w:szCs w:val="24"/>
-          <w:lang/>
         </w:rPr>
         <w:t>Applications</w:t>
       </w:r>
@@ -266,7 +250,6 @@
           <w:rFonts w:ascii="Times New Roman" w:hAnsi="Times New Roman" w:cs="Times New Roman"/>
           <w:sz w:val="24"/>
           <w:szCs w:val="24"/>
-          <w:lang/>
         </w:rPr>
       </w:pPr>
       <w:r>
@@ -276,7 +259,6 @@
           <w:bCs/>
           <w:sz w:val="24"/>
           <w:szCs w:val="24"/>
-          <w:lang/>
         </w:rPr>
         <w:t xml:space="preserve">Network administrators use it to troubleshoot network problems </w:t>
       </w:r>
@@ -303,15 +285,13 @@
           <w:rFonts w:ascii="Times New Roman" w:hAnsi="Times New Roman" w:cs="Times New Roman"/>
           <w:sz w:val="24"/>
           <w:szCs w:val="24"/>
-          <w:lang/>
-        </w:rPr>
-      </w:pPr>
-      <w:r>
-        <w:rPr>
-          <w:rFonts w:ascii="Times New Roman" w:hAnsi="Times New Roman" w:cs="Times New Roman"/>
-          <w:sz w:val="24"/>
-          <w:szCs w:val="24"/>
-          <w:lang/>
+        </w:rPr>
+      </w:pPr>
+      <w:r>
+        <w:rPr>
+          <w:rFonts w:ascii="Times New Roman" w:hAnsi="Times New Roman" w:cs="Times New Roman"/>
+          <w:sz w:val="24"/>
+          <w:szCs w:val="24"/>
         </w:rPr>
         <w:t xml:space="preserve">Network security engineers use it to </w:t>
       </w:r>
@@ -322,7 +302,6 @@
           <w:bCs/>
           <w:sz w:val="24"/>
           <w:szCs w:val="24"/>
-          <w:lang/>
         </w:rPr>
         <w:t>examine security problems</w:t>
       </w:r>
@@ -331,7 +310,6 @@
           <w:rFonts w:ascii="Times New Roman" w:hAnsi="Times New Roman" w:cs="Times New Roman"/>
           <w:sz w:val="24"/>
           <w:szCs w:val="24"/>
-          <w:lang/>
         </w:rPr>
         <w:t xml:space="preserve"> </w:t>
       </w:r>
@@ -358,7 +336,6 @@
           <w:rFonts w:ascii="Times New Roman" w:hAnsi="Times New Roman" w:cs="Times New Roman"/>
           <w:sz w:val="24"/>
           <w:szCs w:val="24"/>
-          <w:lang/>
         </w:rPr>
       </w:pPr>
       <w:r>
@@ -367,7 +344,6 @@
           <w:sz w:val="24"/>
           <w:szCs w:val="24"/>
           <w:u w:val="double"/>
-          <w:lang/>
         </w:rPr>
         <w:t>D</w:t>
       </w:r>
@@ -376,7 +352,6 @@
           <w:rFonts w:ascii="Times New Roman" w:hAnsi="Times New Roman" w:cs="Times New Roman"/>
           <w:sz w:val="24"/>
           <w:szCs w:val="24"/>
-          <w:lang/>
         </w:rPr>
         <w:t xml:space="preserve">evelopers use it to </w:t>
       </w:r>
@@ -387,7 +362,6 @@
           <w:bCs/>
           <w:sz w:val="24"/>
           <w:szCs w:val="24"/>
-          <w:lang/>
         </w:rPr>
         <w:t>debug protocol implementations</w:t>
       </w:r>
@@ -396,7 +370,6 @@
           <w:rFonts w:ascii="Times New Roman" w:hAnsi="Times New Roman" w:cs="Times New Roman"/>
           <w:sz w:val="24"/>
           <w:szCs w:val="24"/>
-          <w:lang/>
         </w:rPr>
         <w:t xml:space="preserve"> </w:t>
       </w:r>
@@ -423,15 +396,13 @@
           <w:rFonts w:ascii="Times New Roman" w:hAnsi="Times New Roman" w:cs="Times New Roman"/>
           <w:sz w:val="24"/>
           <w:szCs w:val="24"/>
-          <w:lang/>
-        </w:rPr>
-      </w:pPr>
-      <w:r>
-        <w:rPr>
-          <w:rFonts w:ascii="Times New Roman" w:hAnsi="Times New Roman" w:cs="Times New Roman"/>
-          <w:sz w:val="24"/>
-          <w:szCs w:val="24"/>
-          <w:lang/>
+        </w:rPr>
+      </w:pPr>
+      <w:r>
+        <w:rPr>
+          <w:rFonts w:ascii="Times New Roman" w:hAnsi="Times New Roman" w:cs="Times New Roman"/>
+          <w:sz w:val="24"/>
+          <w:szCs w:val="24"/>
         </w:rPr>
         <w:t xml:space="preserve">People use it to </w:t>
       </w:r>
@@ -442,7 +413,6 @@
           <w:bCs/>
           <w:sz w:val="24"/>
           <w:szCs w:val="24"/>
-          <w:lang/>
         </w:rPr>
         <w:t>learn network protocol</w:t>
       </w:r>
@@ -451,7 +421,6 @@
           <w:rFonts w:ascii="Times New Roman" w:hAnsi="Times New Roman" w:cs="Times New Roman"/>
           <w:sz w:val="24"/>
           <w:szCs w:val="24"/>
-          <w:lang/>
         </w:rPr>
         <w:t xml:space="preserve"> internals </w:t>
       </w:r>
@@ -474,29 +443,27 @@
           <w:rFonts w:ascii="Times New Roman" w:hAnsi="Times New Roman" w:cs="Times New Roman"/>
           <w:sz w:val="24"/>
           <w:szCs w:val="24"/>
-          <w:lang/>
-        </w:rPr>
-      </w:pPr>
-    </w:p>
-    <w:p>
-      <w:pPr>
-        <w:tabs>
-          <w:tab w:val="left" w:pos="709"/>
-          <w:tab w:val="left" w:pos="8662"/>
-          <w:tab w:val="left" w:pos="8804"/>
-        </w:tabs>
-        <w:suppressAutoHyphens/>
-        <w:autoSpaceDE w:val="0"/>
-        <w:autoSpaceDN w:val="0"/>
-        <w:adjustRightInd w:val="0"/>
-        <w:spacing w:after="120" w:line="240" w:lineRule="auto"/>
-        <w:ind w:right="-164"/>
-        <w:jc w:val="both"/>
-        <w:rPr>
-          <w:rFonts w:ascii="Times New Roman" w:hAnsi="Times New Roman" w:cs="Times New Roman"/>
-          <w:sz w:val="24"/>
-          <w:szCs w:val="24"/>
-          <w:lang/>
+        </w:rPr>
+      </w:pPr>
+    </w:p>
+    <w:p>
+      <w:pPr>
+        <w:tabs>
+          <w:tab w:val="left" w:pos="709"/>
+          <w:tab w:val="left" w:pos="8662"/>
+          <w:tab w:val="left" w:pos="8804"/>
+        </w:tabs>
+        <w:suppressAutoHyphens/>
+        <w:autoSpaceDE w:val="0"/>
+        <w:autoSpaceDN w:val="0"/>
+        <w:adjustRightInd w:val="0"/>
+        <w:spacing w:after="120" w:line="240" w:lineRule="auto"/>
+        <w:ind w:right="-164"/>
+        <w:jc w:val="both"/>
+        <w:rPr>
+          <w:rFonts w:ascii="Times New Roman" w:hAnsi="Times New Roman" w:cs="Times New Roman"/>
+          <w:sz w:val="24"/>
+          <w:szCs w:val="24"/>
         </w:rPr>
       </w:pPr>
       <w:r>
@@ -506,7 +473,6 @@
           <w:bCs/>
           <w:sz w:val="24"/>
           <w:szCs w:val="24"/>
-          <w:lang/>
         </w:rPr>
         <w:t>Features</w:t>
       </w:r>
@@ -533,15 +499,13 @@
           <w:rFonts w:ascii="Times New Roman" w:hAnsi="Times New Roman" w:cs="Times New Roman"/>
           <w:sz w:val="24"/>
           <w:szCs w:val="24"/>
-          <w:lang/>
-        </w:rPr>
-      </w:pPr>
-      <w:r>
-        <w:rPr>
-          <w:rFonts w:ascii="Times New Roman" w:hAnsi="Times New Roman" w:cs="Times New Roman"/>
-          <w:sz w:val="24"/>
-          <w:szCs w:val="24"/>
-          <w:lang/>
+        </w:rPr>
+      </w:pPr>
+      <w:r>
+        <w:rPr>
+          <w:rFonts w:ascii="Times New Roman" w:hAnsi="Times New Roman" w:cs="Times New Roman"/>
+          <w:sz w:val="24"/>
+          <w:szCs w:val="24"/>
         </w:rPr>
         <w:t xml:space="preserve">Available for </w:t>
       </w:r>
@@ -552,7 +516,6 @@
           <w:bCs/>
           <w:sz w:val="24"/>
           <w:szCs w:val="24"/>
-          <w:lang/>
         </w:rPr>
         <w:t>UNIX</w:t>
       </w:r>
@@ -561,7 +524,6 @@
           <w:rFonts w:ascii="Times New Roman" w:hAnsi="Times New Roman" w:cs="Times New Roman"/>
           <w:sz w:val="24"/>
           <w:szCs w:val="24"/>
-          <w:lang/>
         </w:rPr>
         <w:t xml:space="preserve"> and </w:t>
       </w:r>
@@ -572,7 +534,6 @@
           <w:bCs/>
           <w:sz w:val="24"/>
           <w:szCs w:val="24"/>
-          <w:lang/>
         </w:rPr>
         <w:t>Windows</w:t>
       </w:r>
@@ -581,7 +542,6 @@
           <w:rFonts w:ascii="Times New Roman" w:hAnsi="Times New Roman" w:cs="Times New Roman"/>
           <w:sz w:val="24"/>
           <w:szCs w:val="24"/>
-          <w:lang/>
         </w:rPr>
         <w:t>.</w:t>
       </w:r>
@@ -608,7 +568,6 @@
           <w:rFonts w:ascii="Times New Roman" w:hAnsi="Times New Roman" w:cs="Times New Roman"/>
           <w:sz w:val="24"/>
           <w:szCs w:val="24"/>
-          <w:lang/>
         </w:rPr>
       </w:pPr>
       <w:r>
@@ -618,7 +577,6 @@
           <w:bCs/>
           <w:sz w:val="24"/>
           <w:szCs w:val="24"/>
-          <w:lang/>
         </w:rPr>
         <w:t>Capture</w:t>
       </w:r>
@@ -627,7 +585,6 @@
           <w:rFonts w:ascii="Times New Roman" w:hAnsi="Times New Roman" w:cs="Times New Roman"/>
           <w:sz w:val="24"/>
           <w:szCs w:val="24"/>
-          <w:lang/>
         </w:rPr>
         <w:t xml:space="preserve"> live packet data from a network interface. </w:t>
       </w:r>
@@ -654,15 +611,13 @@
           <w:rFonts w:ascii="Times New Roman" w:hAnsi="Times New Roman" w:cs="Times New Roman"/>
           <w:sz w:val="24"/>
           <w:szCs w:val="24"/>
-          <w:lang/>
-        </w:rPr>
-      </w:pPr>
-      <w:r>
-        <w:rPr>
-          <w:rFonts w:ascii="Times New Roman" w:hAnsi="Times New Roman" w:cs="Times New Roman"/>
-          <w:sz w:val="24"/>
-          <w:szCs w:val="24"/>
-          <w:lang/>
+        </w:rPr>
+      </w:pPr>
+      <w:r>
+        <w:rPr>
+          <w:rFonts w:ascii="Times New Roman" w:hAnsi="Times New Roman" w:cs="Times New Roman"/>
+          <w:sz w:val="24"/>
+          <w:szCs w:val="24"/>
         </w:rPr>
         <w:t xml:space="preserve">Display packets with </w:t>
       </w:r>
@@ -673,7 +628,6 @@
           <w:bCs/>
           <w:sz w:val="24"/>
           <w:szCs w:val="24"/>
-          <w:lang/>
         </w:rPr>
         <w:t>very detailed protocol information</w:t>
       </w:r>
@@ -682,7 +636,6 @@
           <w:rFonts w:ascii="Times New Roman" w:hAnsi="Times New Roman" w:cs="Times New Roman"/>
           <w:sz w:val="24"/>
           <w:szCs w:val="24"/>
-          <w:lang/>
         </w:rPr>
         <w:t xml:space="preserve">. </w:t>
       </w:r>
@@ -709,7 +662,6 @@
           <w:rFonts w:ascii="Times New Roman" w:hAnsi="Times New Roman" w:cs="Times New Roman"/>
           <w:sz w:val="24"/>
           <w:szCs w:val="24"/>
-          <w:lang/>
         </w:rPr>
       </w:pPr>
       <w:r>
@@ -719,7 +671,6 @@
           <w:bCs/>
           <w:sz w:val="24"/>
           <w:szCs w:val="24"/>
-          <w:lang/>
         </w:rPr>
         <w:t>Open and Save</w:t>
       </w:r>
@@ -728,7 +679,6 @@
           <w:rFonts w:ascii="Times New Roman" w:hAnsi="Times New Roman" w:cs="Times New Roman"/>
           <w:sz w:val="24"/>
           <w:szCs w:val="24"/>
-          <w:lang/>
         </w:rPr>
         <w:t xml:space="preserve"> packet data captured. </w:t>
       </w:r>
@@ -755,7 +705,6 @@
           <w:rFonts w:ascii="Times New Roman" w:hAnsi="Times New Roman" w:cs="Times New Roman"/>
           <w:sz w:val="24"/>
           <w:szCs w:val="24"/>
-          <w:lang/>
         </w:rPr>
       </w:pPr>
       <w:r>
@@ -765,7 +714,6 @@
           <w:bCs/>
           <w:sz w:val="24"/>
           <w:szCs w:val="24"/>
-          <w:lang/>
         </w:rPr>
         <w:t>Import and Export</w:t>
       </w:r>
@@ -774,7 +722,6 @@
           <w:rFonts w:ascii="Times New Roman" w:hAnsi="Times New Roman" w:cs="Times New Roman"/>
           <w:sz w:val="24"/>
           <w:szCs w:val="24"/>
-          <w:lang/>
         </w:rPr>
         <w:t xml:space="preserve"> packet data from and to a lot of other capture programs. </w:t>
       </w:r>
@@ -801,7 +748,6 @@
           <w:rFonts w:ascii="Times New Roman" w:hAnsi="Times New Roman" w:cs="Times New Roman"/>
           <w:sz w:val="24"/>
           <w:szCs w:val="24"/>
-          <w:lang/>
         </w:rPr>
       </w:pPr>
       <w:r>
@@ -811,7 +757,6 @@
           <w:bCs/>
           <w:sz w:val="24"/>
           <w:szCs w:val="24"/>
-          <w:lang/>
         </w:rPr>
         <w:t>Filter packets</w:t>
       </w:r>
@@ -820,7 +765,6 @@
           <w:rFonts w:ascii="Times New Roman" w:hAnsi="Times New Roman" w:cs="Times New Roman"/>
           <w:sz w:val="24"/>
           <w:szCs w:val="24"/>
-          <w:lang/>
         </w:rPr>
         <w:t xml:space="preserve"> on many criteria.</w:t>
       </w:r>
@@ -847,7 +791,6 @@
           <w:rFonts w:ascii="Times New Roman" w:hAnsi="Times New Roman" w:cs="Times New Roman"/>
           <w:sz w:val="24"/>
           <w:szCs w:val="24"/>
-          <w:lang/>
         </w:rPr>
       </w:pPr>
       <w:r>
@@ -857,7 +800,6 @@
           <w:bCs/>
           <w:sz w:val="24"/>
           <w:szCs w:val="24"/>
-          <w:lang/>
         </w:rPr>
         <w:t>Search</w:t>
       </w:r>
@@ -866,7 +808,6 @@
           <w:rFonts w:ascii="Times New Roman" w:hAnsi="Times New Roman" w:cs="Times New Roman"/>
           <w:sz w:val="24"/>
           <w:szCs w:val="24"/>
-          <w:lang/>
         </w:rPr>
         <w:t xml:space="preserve"> for packets on many criteria.</w:t>
       </w:r>
@@ -893,7 +834,6 @@
           <w:rFonts w:ascii="Times New Roman" w:hAnsi="Times New Roman" w:cs="Times New Roman"/>
           <w:sz w:val="24"/>
           <w:szCs w:val="24"/>
-          <w:lang/>
         </w:rPr>
       </w:pPr>
       <w:r>
@@ -903,7 +843,6 @@
           <w:bCs/>
           <w:sz w:val="24"/>
           <w:szCs w:val="24"/>
-          <w:lang/>
         </w:rPr>
         <w:t>Colorize</w:t>
       </w:r>
@@ -912,7 +851,6 @@
           <w:rFonts w:ascii="Times New Roman" w:hAnsi="Times New Roman" w:cs="Times New Roman"/>
           <w:sz w:val="24"/>
           <w:szCs w:val="24"/>
-          <w:lang/>
         </w:rPr>
         <w:t xml:space="preserve"> packet display based on filters.</w:t>
       </w:r>
@@ -939,15 +877,13 @@
           <w:rFonts w:ascii="Times New Roman" w:hAnsi="Times New Roman" w:cs="Times New Roman"/>
           <w:sz w:val="24"/>
           <w:szCs w:val="24"/>
-          <w:lang/>
-        </w:rPr>
-      </w:pPr>
-      <w:r>
-        <w:rPr>
-          <w:rFonts w:ascii="Times New Roman" w:hAnsi="Times New Roman" w:cs="Times New Roman"/>
-          <w:sz w:val="24"/>
-          <w:szCs w:val="24"/>
-          <w:lang/>
+        </w:rPr>
+      </w:pPr>
+      <w:r>
+        <w:rPr>
+          <w:rFonts w:ascii="Times New Roman" w:hAnsi="Times New Roman" w:cs="Times New Roman"/>
+          <w:sz w:val="24"/>
+          <w:szCs w:val="24"/>
         </w:rPr>
         <w:t xml:space="preserve">Create various </w:t>
       </w:r>
@@ -958,7 +894,6 @@
           <w:bCs/>
           <w:sz w:val="24"/>
           <w:szCs w:val="24"/>
-          <w:lang/>
         </w:rPr>
         <w:t>statistics</w:t>
       </w:r>
@@ -967,7 +902,6 @@
           <w:rFonts w:ascii="Times New Roman" w:hAnsi="Times New Roman" w:cs="Times New Roman"/>
           <w:sz w:val="24"/>
           <w:szCs w:val="24"/>
-          <w:lang/>
         </w:rPr>
         <w:t>.</w:t>
       </w:r>
@@ -990,7 +924,6 @@
           <w:rFonts w:ascii="Times New Roman" w:hAnsi="Times New Roman" w:cs="Times New Roman"/>
           <w:sz w:val="24"/>
           <w:szCs w:val="24"/>
-          <w:lang/>
         </w:rPr>
       </w:pPr>
     </w:p>
@@ -1013,7 +946,6 @@
           <w:bCs/>
           <w:sz w:val="24"/>
           <w:szCs w:val="24"/>
-          <w:lang/>
         </w:rPr>
       </w:pPr>
       <w:r>
@@ -1023,7 +955,6 @@
           <w:bCs/>
           <w:sz w:val="24"/>
           <w:szCs w:val="24"/>
-          <w:lang/>
         </w:rPr>
         <w:t>Live capture from many different network media</w:t>
       </w:r>
@@ -1046,16 +977,14 @@
           <w:rFonts w:ascii="Times New Roman" w:hAnsi="Times New Roman" w:cs="Times New Roman"/>
           <w:sz w:val="24"/>
           <w:szCs w:val="24"/>
-          <w:lang/>
-        </w:rPr>
-      </w:pPr>
-      <w:proofErr w:type="spellStart"/>
-      <w:r>
-        <w:rPr>
-          <w:rFonts w:ascii="Times New Roman" w:hAnsi="Times New Roman" w:cs="Times New Roman"/>
-          <w:sz w:val="24"/>
-          <w:szCs w:val="24"/>
-          <w:lang/>
+        </w:rPr>
+      </w:pPr>
+      <w:proofErr w:type="spellStart"/>
+      <w:r>
+        <w:rPr>
+          <w:rFonts w:ascii="Times New Roman" w:hAnsi="Times New Roman" w:cs="Times New Roman"/>
+          <w:sz w:val="24"/>
+          <w:szCs w:val="24"/>
         </w:rPr>
         <w:t>Wireshark</w:t>
       </w:r>
@@ -1065,7 +994,6 @@
           <w:rFonts w:ascii="Times New Roman" w:hAnsi="Times New Roman" w:cs="Times New Roman"/>
           <w:sz w:val="24"/>
           <w:szCs w:val="24"/>
-          <w:lang/>
         </w:rPr>
         <w:t xml:space="preserve"> can capture traffic from many different network media types - and despite its name - including wireless LAN as well. Which media types are supported, depends on many things like the operating system you are using. </w:t>
       </w:r>
@@ -1089,7 +1017,6 @@
           <w:bCs/>
           <w:sz w:val="24"/>
           <w:szCs w:val="24"/>
-          <w:lang/>
         </w:rPr>
       </w:pPr>
       <w:r>
@@ -1099,7 +1026,6 @@
           <w:bCs/>
           <w:sz w:val="24"/>
           <w:szCs w:val="24"/>
-          <w:lang/>
         </w:rPr>
         <w:t> Import files from many other capture programs</w:t>
       </w:r>
@@ -1122,16 +1048,14 @@
           <w:rFonts w:ascii="Times New Roman" w:hAnsi="Times New Roman" w:cs="Times New Roman"/>
           <w:sz w:val="24"/>
           <w:szCs w:val="24"/>
-          <w:lang/>
-        </w:rPr>
-      </w:pPr>
-      <w:proofErr w:type="spellStart"/>
-      <w:r>
-        <w:rPr>
-          <w:rFonts w:ascii="Times New Roman" w:hAnsi="Times New Roman" w:cs="Times New Roman"/>
-          <w:sz w:val="24"/>
-          <w:szCs w:val="24"/>
-          <w:lang/>
+        </w:rPr>
+      </w:pPr>
+      <w:proofErr w:type="spellStart"/>
+      <w:r>
+        <w:rPr>
+          <w:rFonts w:ascii="Times New Roman" w:hAnsi="Times New Roman" w:cs="Times New Roman"/>
+          <w:sz w:val="24"/>
+          <w:szCs w:val="24"/>
         </w:rPr>
         <w:t>Wireshark</w:t>
       </w:r>
@@ -1141,7 +1065,6 @@
           <w:rFonts w:ascii="Times New Roman" w:hAnsi="Times New Roman" w:cs="Times New Roman"/>
           <w:sz w:val="24"/>
           <w:szCs w:val="24"/>
-          <w:lang/>
         </w:rPr>
         <w:t xml:space="preserve"> can open packets captured from a large number of other capture programs. </w:t>
       </w:r>
@@ -1164,15 +1087,13 @@
           <w:rFonts w:ascii="Times New Roman" w:hAnsi="Times New Roman" w:cs="Times New Roman"/>
           <w:sz w:val="24"/>
           <w:szCs w:val="24"/>
-          <w:lang/>
-        </w:rPr>
-      </w:pPr>
-      <w:r>
-        <w:rPr>
-          <w:rFonts w:ascii="Times New Roman" w:hAnsi="Times New Roman" w:cs="Times New Roman"/>
-          <w:sz w:val="24"/>
-          <w:szCs w:val="24"/>
-          <w:lang/>
+        </w:rPr>
+      </w:pPr>
+      <w:r>
+        <w:rPr>
+          <w:rFonts w:ascii="Times New Roman" w:hAnsi="Times New Roman" w:cs="Times New Roman"/>
+          <w:sz w:val="24"/>
+          <w:szCs w:val="24"/>
         </w:rPr>
         <w:t xml:space="preserve">The following file formats from other capture tools can be opened by </w:t>
       </w:r>
@@ -1182,7 +1103,6 @@
           <w:rFonts w:ascii="Times New Roman" w:hAnsi="Times New Roman" w:cs="Times New Roman"/>
           <w:sz w:val="24"/>
           <w:szCs w:val="24"/>
-          <w:lang/>
         </w:rPr>
         <w:t>Wireshark</w:t>
       </w:r>
@@ -1192,7 +1112,6 @@
           <w:rFonts w:ascii="Times New Roman" w:hAnsi="Times New Roman" w:cs="Times New Roman"/>
           <w:sz w:val="24"/>
           <w:szCs w:val="24"/>
-          <w:lang/>
         </w:rPr>
         <w:t xml:space="preserve">: </w:t>
       </w:r>
@@ -1219,16 +1138,14 @@
           <w:rFonts w:ascii="Times New Roman" w:hAnsi="Times New Roman" w:cs="Times New Roman"/>
           <w:sz w:val="24"/>
           <w:szCs w:val="24"/>
-          <w:lang/>
-        </w:rPr>
-      </w:pPr>
-      <w:proofErr w:type="spellStart"/>
-      <w:r>
-        <w:rPr>
-          <w:rFonts w:ascii="Times New Roman" w:hAnsi="Times New Roman" w:cs="Times New Roman"/>
-          <w:sz w:val="24"/>
-          <w:szCs w:val="24"/>
-          <w:lang/>
+        </w:rPr>
+      </w:pPr>
+      <w:proofErr w:type="spellStart"/>
+      <w:r>
+        <w:rPr>
+          <w:rFonts w:ascii="Times New Roman" w:hAnsi="Times New Roman" w:cs="Times New Roman"/>
+          <w:sz w:val="24"/>
+          <w:szCs w:val="24"/>
         </w:rPr>
         <w:t>libpcap</w:t>
       </w:r>
@@ -1238,7 +1155,6 @@
           <w:rFonts w:ascii="Times New Roman" w:hAnsi="Times New Roman" w:cs="Times New Roman"/>
           <w:sz w:val="24"/>
           <w:szCs w:val="24"/>
-          <w:lang/>
         </w:rPr>
         <w:t xml:space="preserve"> - captures from </w:t>
       </w:r>
@@ -1250,7 +1166,6 @@
           <w:iCs/>
           <w:sz w:val="24"/>
           <w:szCs w:val="24"/>
-          <w:lang/>
         </w:rPr>
         <w:t>Wireshark</w:t>
       </w:r>
@@ -1260,7 +1175,6 @@
           <w:rFonts w:ascii="Times New Roman" w:hAnsi="Times New Roman" w:cs="Times New Roman"/>
           <w:sz w:val="24"/>
           <w:szCs w:val="24"/>
-          <w:lang/>
         </w:rPr>
         <w:t>/</w:t>
       </w:r>
@@ -1272,7 +1186,6 @@
           <w:iCs/>
           <w:sz w:val="24"/>
           <w:szCs w:val="24"/>
-          <w:lang/>
         </w:rPr>
         <w:t>TShark</w:t>
       </w:r>
@@ -1282,7 +1195,6 @@
           <w:rFonts w:ascii="Times New Roman" w:hAnsi="Times New Roman" w:cs="Times New Roman"/>
           <w:sz w:val="24"/>
           <w:szCs w:val="24"/>
-          <w:lang/>
         </w:rPr>
         <w:t>/</w:t>
       </w:r>
@@ -1294,7 +1206,6 @@
           <w:iCs/>
           <w:sz w:val="24"/>
           <w:szCs w:val="24"/>
-          <w:lang/>
         </w:rPr>
         <w:t>dumpcap</w:t>
       </w:r>
@@ -1304,7 +1215,6 @@
           <w:rFonts w:ascii="Times New Roman" w:hAnsi="Times New Roman" w:cs="Times New Roman"/>
           <w:sz w:val="24"/>
           <w:szCs w:val="24"/>
-          <w:lang/>
         </w:rPr>
         <w:t xml:space="preserve">, </w:t>
       </w:r>
@@ -1316,7 +1226,6 @@
           <w:iCs/>
           <w:sz w:val="24"/>
           <w:szCs w:val="24"/>
-          <w:lang/>
         </w:rPr>
         <w:t>tcpdump</w:t>
       </w:r>
@@ -1326,7 +1235,6 @@
           <w:rFonts w:ascii="Times New Roman" w:hAnsi="Times New Roman" w:cs="Times New Roman"/>
           <w:sz w:val="24"/>
           <w:szCs w:val="24"/>
-          <w:lang/>
         </w:rPr>
         <w:t xml:space="preserve">, and various other tools using </w:t>
       </w:r>
@@ -1336,7 +1244,6 @@
           <w:rFonts w:ascii="Times New Roman" w:hAnsi="Times New Roman" w:cs="Times New Roman"/>
           <w:sz w:val="24"/>
           <w:szCs w:val="24"/>
-          <w:lang/>
         </w:rPr>
         <w:t>libpcap's</w:t>
       </w:r>
@@ -1346,7 +1253,6 @@
           <w:rFonts w:ascii="Times New Roman" w:hAnsi="Times New Roman" w:cs="Times New Roman"/>
           <w:sz w:val="24"/>
           <w:szCs w:val="24"/>
-          <w:lang/>
         </w:rPr>
         <w:t>/</w:t>
       </w:r>
@@ -1356,7 +1262,6 @@
           <w:rFonts w:ascii="Times New Roman" w:hAnsi="Times New Roman" w:cs="Times New Roman"/>
           <w:sz w:val="24"/>
           <w:szCs w:val="24"/>
-          <w:lang/>
         </w:rPr>
         <w:t>tcpdump's</w:t>
       </w:r>
@@ -1366,7 +1271,6 @@
           <w:rFonts w:ascii="Times New Roman" w:hAnsi="Times New Roman" w:cs="Times New Roman"/>
           <w:sz w:val="24"/>
           <w:szCs w:val="24"/>
-          <w:lang/>
         </w:rPr>
         <w:t xml:space="preserve"> capture format</w:t>
       </w:r>
@@ -1393,16 +1297,14 @@
           <w:rFonts w:ascii="Times New Roman" w:hAnsi="Times New Roman" w:cs="Times New Roman"/>
           <w:sz w:val="24"/>
           <w:szCs w:val="24"/>
-          <w:lang/>
-        </w:rPr>
-      </w:pPr>
-      <w:proofErr w:type="spellStart"/>
-      <w:r>
-        <w:rPr>
-          <w:rFonts w:ascii="Times New Roman" w:hAnsi="Times New Roman" w:cs="Times New Roman"/>
-          <w:sz w:val="24"/>
-          <w:szCs w:val="24"/>
-          <w:lang/>
+        </w:rPr>
+      </w:pPr>
+      <w:proofErr w:type="spellStart"/>
+      <w:r>
+        <w:rPr>
+          <w:rFonts w:ascii="Times New Roman" w:hAnsi="Times New Roman" w:cs="Times New Roman"/>
+          <w:sz w:val="24"/>
+          <w:szCs w:val="24"/>
         </w:rPr>
         <w:t>pcap-ng</w:t>
       </w:r>
@@ -1412,7 +1314,6 @@
           <w:rFonts w:ascii="Times New Roman" w:hAnsi="Times New Roman" w:cs="Times New Roman"/>
           <w:sz w:val="24"/>
           <w:szCs w:val="24"/>
-          <w:lang/>
         </w:rPr>
         <w:t xml:space="preserve"> - "next-generation" successor to </w:t>
       </w:r>
@@ -1422,7 +1323,6 @@
           <w:rFonts w:ascii="Times New Roman" w:hAnsi="Times New Roman" w:cs="Times New Roman"/>
           <w:sz w:val="24"/>
           <w:szCs w:val="24"/>
-          <w:lang/>
         </w:rPr>
         <w:t>libpcap</w:t>
       </w:r>
@@ -1432,7 +1332,6 @@
           <w:rFonts w:ascii="Times New Roman" w:hAnsi="Times New Roman" w:cs="Times New Roman"/>
           <w:sz w:val="24"/>
           <w:szCs w:val="24"/>
-          <w:lang/>
         </w:rPr>
         <w:t xml:space="preserve"> format</w:t>
       </w:r>
@@ -1459,15 +1358,13 @@
           <w:rFonts w:ascii="Times New Roman" w:hAnsi="Times New Roman" w:cs="Times New Roman"/>
           <w:sz w:val="24"/>
           <w:szCs w:val="24"/>
-          <w:lang/>
-        </w:rPr>
-      </w:pPr>
-      <w:r>
-        <w:rPr>
-          <w:rFonts w:ascii="Times New Roman" w:hAnsi="Times New Roman" w:cs="Times New Roman"/>
-          <w:sz w:val="24"/>
-          <w:szCs w:val="24"/>
-          <w:lang/>
+        </w:rPr>
+      </w:pPr>
+      <w:r>
+        <w:rPr>
+          <w:rFonts w:ascii="Times New Roman" w:hAnsi="Times New Roman" w:cs="Times New Roman"/>
+          <w:sz w:val="24"/>
+          <w:szCs w:val="24"/>
         </w:rPr>
         <w:t xml:space="preserve">Sun snoop and </w:t>
       </w:r>
@@ -1477,7 +1374,6 @@
           <w:rFonts w:ascii="Times New Roman" w:hAnsi="Times New Roman" w:cs="Times New Roman"/>
           <w:sz w:val="24"/>
           <w:szCs w:val="24"/>
-          <w:lang/>
         </w:rPr>
         <w:t>atmsnoop</w:t>
       </w:r>
@@ -1505,16 +1401,14 @@
           <w:rFonts w:ascii="Times New Roman" w:hAnsi="Times New Roman" w:cs="Times New Roman"/>
           <w:sz w:val="24"/>
           <w:szCs w:val="24"/>
-          <w:lang/>
-        </w:rPr>
-      </w:pPr>
-      <w:proofErr w:type="spellStart"/>
-      <w:r>
-        <w:rPr>
-          <w:rFonts w:ascii="Times New Roman" w:hAnsi="Times New Roman" w:cs="Times New Roman"/>
-          <w:sz w:val="24"/>
-          <w:szCs w:val="24"/>
-          <w:lang/>
+        </w:rPr>
+      </w:pPr>
+      <w:proofErr w:type="spellStart"/>
+      <w:r>
+        <w:rPr>
+          <w:rFonts w:ascii="Times New Roman" w:hAnsi="Times New Roman" w:cs="Times New Roman"/>
+          <w:sz w:val="24"/>
+          <w:szCs w:val="24"/>
         </w:rPr>
         <w:t>Shomiti</w:t>
       </w:r>
@@ -1524,7 +1418,6 @@
           <w:rFonts w:ascii="Times New Roman" w:hAnsi="Times New Roman" w:cs="Times New Roman"/>
           <w:sz w:val="24"/>
           <w:szCs w:val="24"/>
-          <w:lang/>
         </w:rPr>
         <w:t>/</w:t>
       </w:r>
@@ -1534,7 +1427,6 @@
           <w:rFonts w:ascii="Times New Roman" w:hAnsi="Times New Roman" w:cs="Times New Roman"/>
           <w:sz w:val="24"/>
           <w:szCs w:val="24"/>
-          <w:lang/>
         </w:rPr>
         <w:t>Finisar</w:t>
       </w:r>
@@ -1544,7 +1436,6 @@
           <w:rFonts w:ascii="Times New Roman" w:hAnsi="Times New Roman" w:cs="Times New Roman"/>
           <w:sz w:val="24"/>
           <w:szCs w:val="24"/>
-          <w:lang/>
         </w:rPr>
         <w:t xml:space="preserve"> </w:t>
       </w:r>
@@ -1555,7 +1446,6 @@
           <w:iCs/>
           <w:sz w:val="24"/>
           <w:szCs w:val="24"/>
-          <w:lang/>
         </w:rPr>
         <w:t>Surveyor</w:t>
       </w:r>
@@ -1564,7 +1454,6 @@
           <w:rFonts w:ascii="Times New Roman" w:hAnsi="Times New Roman" w:cs="Times New Roman"/>
           <w:sz w:val="24"/>
           <w:szCs w:val="24"/>
-          <w:lang/>
         </w:rPr>
         <w:t xml:space="preserve"> captures</w:t>
       </w:r>
@@ -1591,15 +1480,13 @@
           <w:rFonts w:ascii="Times New Roman" w:hAnsi="Times New Roman" w:cs="Times New Roman"/>
           <w:sz w:val="24"/>
           <w:szCs w:val="24"/>
-          <w:lang/>
-        </w:rPr>
-      </w:pPr>
-      <w:r>
-        <w:rPr>
-          <w:rFonts w:ascii="Times New Roman" w:hAnsi="Times New Roman" w:cs="Times New Roman"/>
-          <w:sz w:val="24"/>
-          <w:szCs w:val="24"/>
-          <w:lang/>
+        </w:rPr>
+      </w:pPr>
+      <w:r>
+        <w:rPr>
+          <w:rFonts w:ascii="Times New Roman" w:hAnsi="Times New Roman" w:cs="Times New Roman"/>
+          <w:sz w:val="24"/>
+          <w:szCs w:val="24"/>
         </w:rPr>
         <w:t xml:space="preserve">Novell </w:t>
       </w:r>
@@ -1611,7 +1498,6 @@
           <w:iCs/>
           <w:sz w:val="24"/>
           <w:szCs w:val="24"/>
-          <w:lang/>
         </w:rPr>
         <w:t>LANalyzer</w:t>
       </w:r>
@@ -1621,7 +1507,6 @@
           <w:rFonts w:ascii="Times New Roman" w:hAnsi="Times New Roman" w:cs="Times New Roman"/>
           <w:sz w:val="24"/>
           <w:szCs w:val="24"/>
-          <w:lang/>
         </w:rPr>
         <w:t xml:space="preserve"> captures</w:t>
       </w:r>
@@ -1648,15 +1533,13 @@
           <w:rFonts w:ascii="Times New Roman" w:hAnsi="Times New Roman" w:cs="Times New Roman"/>
           <w:sz w:val="24"/>
           <w:szCs w:val="24"/>
-          <w:lang/>
-        </w:rPr>
-      </w:pPr>
-      <w:r>
-        <w:rPr>
-          <w:rFonts w:ascii="Times New Roman" w:hAnsi="Times New Roman" w:cs="Times New Roman"/>
-          <w:sz w:val="24"/>
-          <w:szCs w:val="24"/>
-          <w:lang/>
+        </w:rPr>
+      </w:pPr>
+      <w:r>
+        <w:rPr>
+          <w:rFonts w:ascii="Times New Roman" w:hAnsi="Times New Roman" w:cs="Times New Roman"/>
+          <w:sz w:val="24"/>
+          <w:szCs w:val="24"/>
         </w:rPr>
         <w:t>Microsoft Network Monitor captures</w:t>
       </w:r>
@@ -1683,15 +1566,13 @@
           <w:rFonts w:ascii="Times New Roman" w:hAnsi="Times New Roman" w:cs="Times New Roman"/>
           <w:sz w:val="24"/>
           <w:szCs w:val="24"/>
-          <w:lang/>
-        </w:rPr>
-      </w:pPr>
-      <w:r>
-        <w:rPr>
-          <w:rFonts w:ascii="Times New Roman" w:hAnsi="Times New Roman" w:cs="Times New Roman"/>
-          <w:sz w:val="24"/>
-          <w:szCs w:val="24"/>
-          <w:lang/>
+        </w:rPr>
+      </w:pPr>
+      <w:r>
+        <w:rPr>
+          <w:rFonts w:ascii="Times New Roman" w:hAnsi="Times New Roman" w:cs="Times New Roman"/>
+          <w:sz w:val="24"/>
+          <w:szCs w:val="24"/>
         </w:rPr>
         <w:lastRenderedPageBreak/>
         <w:t xml:space="preserve">AIX's </w:t>
@@ -1702,7 +1583,6 @@
           <w:rFonts w:ascii="Times New Roman" w:hAnsi="Times New Roman" w:cs="Times New Roman"/>
           <w:sz w:val="24"/>
           <w:szCs w:val="24"/>
-          <w:lang/>
         </w:rPr>
         <w:t>iptrace</w:t>
       </w:r>
@@ -1712,7 +1592,6 @@
           <w:rFonts w:ascii="Times New Roman" w:hAnsi="Times New Roman" w:cs="Times New Roman"/>
           <w:sz w:val="24"/>
           <w:szCs w:val="24"/>
-          <w:lang/>
         </w:rPr>
         <w:t xml:space="preserve"> captures</w:t>
       </w:r>
@@ -1739,16 +1618,14 @@
           <w:rFonts w:ascii="Times New Roman" w:hAnsi="Times New Roman" w:cs="Times New Roman"/>
           <w:sz w:val="24"/>
           <w:szCs w:val="24"/>
-          <w:lang/>
-        </w:rPr>
-      </w:pPr>
-      <w:proofErr w:type="spellStart"/>
-      <w:r>
-        <w:rPr>
-          <w:rFonts w:ascii="Times New Roman" w:hAnsi="Times New Roman" w:cs="Times New Roman"/>
-          <w:sz w:val="24"/>
-          <w:szCs w:val="24"/>
-          <w:lang/>
+        </w:rPr>
+      </w:pPr>
+      <w:proofErr w:type="spellStart"/>
+      <w:r>
+        <w:rPr>
+          <w:rFonts w:ascii="Times New Roman" w:hAnsi="Times New Roman" w:cs="Times New Roman"/>
+          <w:sz w:val="24"/>
+          <w:szCs w:val="24"/>
         </w:rPr>
         <w:t>Cinco</w:t>
       </w:r>
@@ -1758,7 +1635,6 @@
           <w:rFonts w:ascii="Times New Roman" w:hAnsi="Times New Roman" w:cs="Times New Roman"/>
           <w:sz w:val="24"/>
           <w:szCs w:val="24"/>
-          <w:lang/>
         </w:rPr>
         <w:t xml:space="preserve"> Networks </w:t>
       </w:r>
@@ -1768,7 +1644,6 @@
           <w:rFonts w:ascii="Times New Roman" w:hAnsi="Times New Roman" w:cs="Times New Roman"/>
           <w:sz w:val="24"/>
           <w:szCs w:val="24"/>
-          <w:lang/>
         </w:rPr>
         <w:t>NetXray</w:t>
       </w:r>
@@ -1778,7 +1653,6 @@
           <w:rFonts w:ascii="Times New Roman" w:hAnsi="Times New Roman" w:cs="Times New Roman"/>
           <w:sz w:val="24"/>
           <w:szCs w:val="24"/>
-          <w:lang/>
         </w:rPr>
         <w:t xml:space="preserve"> captures</w:t>
       </w:r>
@@ -1805,15 +1679,13 @@
           <w:rFonts w:ascii="Times New Roman" w:hAnsi="Times New Roman" w:cs="Times New Roman"/>
           <w:sz w:val="24"/>
           <w:szCs w:val="24"/>
-          <w:lang/>
-        </w:rPr>
-      </w:pPr>
-      <w:r>
-        <w:rPr>
-          <w:rFonts w:ascii="Times New Roman" w:hAnsi="Times New Roman" w:cs="Times New Roman"/>
-          <w:sz w:val="24"/>
-          <w:szCs w:val="24"/>
-          <w:lang/>
+        </w:rPr>
+      </w:pPr>
+      <w:r>
+        <w:rPr>
+          <w:rFonts w:ascii="Times New Roman" w:hAnsi="Times New Roman" w:cs="Times New Roman"/>
+          <w:sz w:val="24"/>
+          <w:szCs w:val="24"/>
         </w:rPr>
         <w:t>Network Associates Windows-based Sniffer and Sniffer Pro captures</w:t>
       </w:r>
@@ -1840,15 +1712,13 @@
           <w:rFonts w:ascii="Times New Roman" w:hAnsi="Times New Roman" w:cs="Times New Roman"/>
           <w:sz w:val="24"/>
           <w:szCs w:val="24"/>
-          <w:lang/>
-        </w:rPr>
-      </w:pPr>
-      <w:r>
-        <w:rPr>
-          <w:rFonts w:ascii="Times New Roman" w:hAnsi="Times New Roman" w:cs="Times New Roman"/>
-          <w:sz w:val="24"/>
-          <w:szCs w:val="24"/>
-          <w:lang/>
+        </w:rPr>
+      </w:pPr>
+      <w:r>
+        <w:rPr>
+          <w:rFonts w:ascii="Times New Roman" w:hAnsi="Times New Roman" w:cs="Times New Roman"/>
+          <w:sz w:val="24"/>
+          <w:szCs w:val="24"/>
         </w:rPr>
         <w:t>Network General/Network Associates DOS-based Sniffer (compressed or uncompressed) captures</w:t>
       </w:r>
@@ -1875,15 +1745,13 @@
           <w:rFonts w:ascii="Times New Roman" w:hAnsi="Times New Roman" w:cs="Times New Roman"/>
           <w:sz w:val="24"/>
           <w:szCs w:val="24"/>
-          <w:lang/>
-        </w:rPr>
-      </w:pPr>
-      <w:r>
-        <w:rPr>
-          <w:rFonts w:ascii="Times New Roman" w:hAnsi="Times New Roman" w:cs="Times New Roman"/>
-          <w:sz w:val="24"/>
-          <w:szCs w:val="24"/>
-          <w:lang/>
+        </w:rPr>
+      </w:pPr>
+      <w:r>
+        <w:rPr>
+          <w:rFonts w:ascii="Times New Roman" w:hAnsi="Times New Roman" w:cs="Times New Roman"/>
+          <w:sz w:val="24"/>
+          <w:szCs w:val="24"/>
         </w:rPr>
         <w:t>AG Group/</w:t>
       </w:r>
@@ -1893,7 +1761,6 @@
           <w:rFonts w:ascii="Times New Roman" w:hAnsi="Times New Roman" w:cs="Times New Roman"/>
           <w:sz w:val="24"/>
           <w:szCs w:val="24"/>
-          <w:lang/>
         </w:rPr>
         <w:t>WildPackets</w:t>
       </w:r>
@@ -1903,7 +1770,6 @@
           <w:rFonts w:ascii="Times New Roman" w:hAnsi="Times New Roman" w:cs="Times New Roman"/>
           <w:sz w:val="24"/>
           <w:szCs w:val="24"/>
-          <w:lang/>
         </w:rPr>
         <w:t xml:space="preserve"> </w:t>
       </w:r>
@@ -1913,7 +1779,6 @@
           <w:rFonts w:ascii="Times New Roman" w:hAnsi="Times New Roman" w:cs="Times New Roman"/>
           <w:sz w:val="24"/>
           <w:szCs w:val="24"/>
-          <w:lang/>
         </w:rPr>
         <w:t>EtherPeek</w:t>
       </w:r>
@@ -1923,7 +1788,6 @@
           <w:rFonts w:ascii="Times New Roman" w:hAnsi="Times New Roman" w:cs="Times New Roman"/>
           <w:sz w:val="24"/>
           <w:szCs w:val="24"/>
-          <w:lang/>
         </w:rPr>
         <w:t>/</w:t>
       </w:r>
@@ -1933,7 +1797,6 @@
           <w:rFonts w:ascii="Times New Roman" w:hAnsi="Times New Roman" w:cs="Times New Roman"/>
           <w:sz w:val="24"/>
           <w:szCs w:val="24"/>
-          <w:lang/>
         </w:rPr>
         <w:t>TokenPeek</w:t>
       </w:r>
@@ -1943,7 +1806,6 @@
           <w:rFonts w:ascii="Times New Roman" w:hAnsi="Times New Roman" w:cs="Times New Roman"/>
           <w:sz w:val="24"/>
           <w:szCs w:val="24"/>
-          <w:lang/>
         </w:rPr>
         <w:t>/</w:t>
       </w:r>
@@ -1953,7 +1815,6 @@
           <w:rFonts w:ascii="Times New Roman" w:hAnsi="Times New Roman" w:cs="Times New Roman"/>
           <w:sz w:val="24"/>
           <w:szCs w:val="24"/>
-          <w:lang/>
         </w:rPr>
         <w:t>AiroPeek</w:t>
       </w:r>
@@ -1963,7 +1824,6 @@
           <w:rFonts w:ascii="Times New Roman" w:hAnsi="Times New Roman" w:cs="Times New Roman"/>
           <w:sz w:val="24"/>
           <w:szCs w:val="24"/>
-          <w:lang/>
         </w:rPr>
         <w:t>/</w:t>
       </w:r>
@@ -1973,7 +1833,6 @@
           <w:rFonts w:ascii="Times New Roman" w:hAnsi="Times New Roman" w:cs="Times New Roman"/>
           <w:sz w:val="24"/>
           <w:szCs w:val="24"/>
-          <w:lang/>
         </w:rPr>
         <w:t>EtherHelp</w:t>
       </w:r>
@@ -1983,7 +1842,6 @@
           <w:rFonts w:ascii="Times New Roman" w:hAnsi="Times New Roman" w:cs="Times New Roman"/>
           <w:sz w:val="24"/>
           <w:szCs w:val="24"/>
-          <w:lang/>
         </w:rPr>
         <w:t>/</w:t>
       </w:r>
@@ -1993,7 +1851,6 @@
           <w:rFonts w:ascii="Times New Roman" w:hAnsi="Times New Roman" w:cs="Times New Roman"/>
           <w:sz w:val="24"/>
           <w:szCs w:val="24"/>
-          <w:lang/>
         </w:rPr>
         <w:t>PacketGrabber</w:t>
       </w:r>
@@ -2003,7 +1860,6 @@
           <w:rFonts w:ascii="Times New Roman" w:hAnsi="Times New Roman" w:cs="Times New Roman"/>
           <w:sz w:val="24"/>
           <w:szCs w:val="24"/>
-          <w:lang/>
         </w:rPr>
         <w:t xml:space="preserve"> captures</w:t>
       </w:r>
@@ -2030,15 +1886,13 @@
           <w:rFonts w:ascii="Times New Roman" w:hAnsi="Times New Roman" w:cs="Times New Roman"/>
           <w:sz w:val="24"/>
           <w:szCs w:val="24"/>
-          <w:lang/>
-        </w:rPr>
-      </w:pPr>
-      <w:r>
-        <w:rPr>
-          <w:rFonts w:ascii="Times New Roman" w:hAnsi="Times New Roman" w:cs="Times New Roman"/>
-          <w:sz w:val="24"/>
-          <w:szCs w:val="24"/>
-          <w:lang/>
+        </w:rPr>
+      </w:pPr>
+      <w:r>
+        <w:rPr>
+          <w:rFonts w:ascii="Times New Roman" w:hAnsi="Times New Roman" w:cs="Times New Roman"/>
+          <w:sz w:val="24"/>
+          <w:szCs w:val="24"/>
         </w:rPr>
         <w:t>RADCOM's WAN/LAN Analyzer captures</w:t>
       </w:r>
@@ -2065,15 +1919,13 @@
           <w:rFonts w:ascii="Times New Roman" w:hAnsi="Times New Roman" w:cs="Times New Roman"/>
           <w:sz w:val="24"/>
           <w:szCs w:val="24"/>
-          <w:lang/>
-        </w:rPr>
-      </w:pPr>
-      <w:r>
-        <w:rPr>
-          <w:rFonts w:ascii="Times New Roman" w:hAnsi="Times New Roman" w:cs="Times New Roman"/>
-          <w:sz w:val="24"/>
-          <w:szCs w:val="24"/>
-          <w:lang/>
+        </w:rPr>
+      </w:pPr>
+      <w:r>
+        <w:rPr>
+          <w:rFonts w:ascii="Times New Roman" w:hAnsi="Times New Roman" w:cs="Times New Roman"/>
+          <w:sz w:val="24"/>
+          <w:szCs w:val="24"/>
         </w:rPr>
         <w:t>Network Instruments Observer version 9 captures</w:t>
       </w:r>
@@ -2100,15 +1952,13 @@
           <w:rFonts w:ascii="Times New Roman" w:hAnsi="Times New Roman" w:cs="Times New Roman"/>
           <w:sz w:val="24"/>
           <w:szCs w:val="24"/>
-          <w:lang/>
-        </w:rPr>
-      </w:pPr>
-      <w:r>
-        <w:rPr>
-          <w:rFonts w:ascii="Times New Roman" w:hAnsi="Times New Roman" w:cs="Times New Roman"/>
-          <w:sz w:val="24"/>
-          <w:szCs w:val="24"/>
-          <w:lang/>
+        </w:rPr>
+      </w:pPr>
+      <w:r>
+        <w:rPr>
+          <w:rFonts w:ascii="Times New Roman" w:hAnsi="Times New Roman" w:cs="Times New Roman"/>
+          <w:sz w:val="24"/>
+          <w:szCs w:val="24"/>
         </w:rPr>
         <w:t>Lucent/Ascend router debug output</w:t>
       </w:r>
@@ -2135,15 +1985,13 @@
           <w:rFonts w:ascii="Times New Roman" w:hAnsi="Times New Roman" w:cs="Times New Roman"/>
           <w:sz w:val="24"/>
           <w:szCs w:val="24"/>
-          <w:lang/>
-        </w:rPr>
-      </w:pPr>
-      <w:r>
-        <w:rPr>
-          <w:rFonts w:ascii="Times New Roman" w:hAnsi="Times New Roman" w:cs="Times New Roman"/>
-          <w:sz w:val="24"/>
-          <w:szCs w:val="24"/>
-          <w:lang/>
+        </w:rPr>
+      </w:pPr>
+      <w:r>
+        <w:rPr>
+          <w:rFonts w:ascii="Times New Roman" w:hAnsi="Times New Roman" w:cs="Times New Roman"/>
+          <w:sz w:val="24"/>
+          <w:szCs w:val="24"/>
         </w:rPr>
         <w:t xml:space="preserve">HP-UX's </w:t>
       </w:r>
@@ -2153,7 +2001,6 @@
           <w:rFonts w:ascii="Times New Roman" w:hAnsi="Times New Roman" w:cs="Times New Roman"/>
           <w:sz w:val="24"/>
           <w:szCs w:val="24"/>
-          <w:lang/>
         </w:rPr>
         <w:t>nettl</w:t>
       </w:r>
@@ -2181,15 +2028,13 @@
           <w:rFonts w:ascii="Times New Roman" w:hAnsi="Times New Roman" w:cs="Times New Roman"/>
           <w:sz w:val="24"/>
           <w:szCs w:val="24"/>
-          <w:lang/>
-        </w:rPr>
-      </w:pPr>
-      <w:r>
-        <w:rPr>
-          <w:rFonts w:ascii="Times New Roman" w:hAnsi="Times New Roman" w:cs="Times New Roman"/>
-          <w:sz w:val="24"/>
-          <w:szCs w:val="24"/>
-          <w:lang/>
+        </w:rPr>
+      </w:pPr>
+      <w:r>
+        <w:rPr>
+          <w:rFonts w:ascii="Times New Roman" w:hAnsi="Times New Roman" w:cs="Times New Roman"/>
+          <w:sz w:val="24"/>
+          <w:szCs w:val="24"/>
         </w:rPr>
         <w:t>Toshiba's ISDN routers dump output</w:t>
       </w:r>
@@ -2216,15 +2061,13 @@
           <w:rFonts w:ascii="Times New Roman" w:hAnsi="Times New Roman" w:cs="Times New Roman"/>
           <w:sz w:val="24"/>
           <w:szCs w:val="24"/>
-          <w:lang/>
-        </w:rPr>
-      </w:pPr>
-      <w:r>
-        <w:rPr>
-          <w:rFonts w:ascii="Times New Roman" w:hAnsi="Times New Roman" w:cs="Times New Roman"/>
-          <w:sz w:val="24"/>
-          <w:szCs w:val="24"/>
-          <w:lang/>
+        </w:rPr>
+      </w:pPr>
+      <w:r>
+        <w:rPr>
+          <w:rFonts w:ascii="Times New Roman" w:hAnsi="Times New Roman" w:cs="Times New Roman"/>
+          <w:sz w:val="24"/>
+          <w:szCs w:val="24"/>
         </w:rPr>
         <w:t xml:space="preserve">ISDN4BSD </w:t>
       </w:r>
@@ -2235,7 +2078,6 @@
           <w:iCs/>
           <w:sz w:val="24"/>
           <w:szCs w:val="24"/>
-          <w:lang/>
         </w:rPr>
         <w:t>i4btrace</w:t>
       </w:r>
@@ -2244,7 +2086,6 @@
           <w:rFonts w:ascii="Times New Roman" w:hAnsi="Times New Roman" w:cs="Times New Roman"/>
           <w:sz w:val="24"/>
           <w:szCs w:val="24"/>
-          <w:lang/>
         </w:rPr>
         <w:t xml:space="preserve"> utility</w:t>
       </w:r>
@@ -2271,15 +2112,13 @@
           <w:rFonts w:ascii="Times New Roman" w:hAnsi="Times New Roman" w:cs="Times New Roman"/>
           <w:sz w:val="24"/>
           <w:szCs w:val="24"/>
-          <w:lang/>
-        </w:rPr>
-      </w:pPr>
-      <w:r>
-        <w:rPr>
-          <w:rFonts w:ascii="Times New Roman" w:hAnsi="Times New Roman" w:cs="Times New Roman"/>
-          <w:sz w:val="24"/>
-          <w:szCs w:val="24"/>
-          <w:lang/>
+        </w:rPr>
+      </w:pPr>
+      <w:r>
+        <w:rPr>
+          <w:rFonts w:ascii="Times New Roman" w:hAnsi="Times New Roman" w:cs="Times New Roman"/>
+          <w:sz w:val="24"/>
+          <w:szCs w:val="24"/>
         </w:rPr>
         <w:t xml:space="preserve">traces from the </w:t>
       </w:r>
@@ -2289,7 +2128,6 @@
           <w:rFonts w:ascii="Times New Roman" w:hAnsi="Times New Roman" w:cs="Times New Roman"/>
           <w:sz w:val="24"/>
           <w:szCs w:val="24"/>
-          <w:lang/>
         </w:rPr>
         <w:t>EyeSDN</w:t>
       </w:r>
@@ -2299,7 +2137,6 @@
           <w:rFonts w:ascii="Times New Roman" w:hAnsi="Times New Roman" w:cs="Times New Roman"/>
           <w:sz w:val="24"/>
           <w:szCs w:val="24"/>
-          <w:lang/>
         </w:rPr>
         <w:t xml:space="preserve"> USB S0</w:t>
       </w:r>
@@ -2326,16 +2163,14 @@
           <w:rFonts w:ascii="Times New Roman" w:hAnsi="Times New Roman" w:cs="Times New Roman"/>
           <w:sz w:val="24"/>
           <w:szCs w:val="24"/>
-          <w:lang/>
-        </w:rPr>
-      </w:pPr>
-      <w:proofErr w:type="spellStart"/>
-      <w:r>
-        <w:rPr>
-          <w:rFonts w:ascii="Times New Roman" w:hAnsi="Times New Roman" w:cs="Times New Roman"/>
-          <w:sz w:val="24"/>
-          <w:szCs w:val="24"/>
-          <w:lang/>
+        </w:rPr>
+      </w:pPr>
+      <w:proofErr w:type="spellStart"/>
+      <w:r>
+        <w:rPr>
+          <w:rFonts w:ascii="Times New Roman" w:hAnsi="Times New Roman" w:cs="Times New Roman"/>
+          <w:sz w:val="24"/>
+          <w:szCs w:val="24"/>
         </w:rPr>
         <w:t>IPLog</w:t>
       </w:r>
@@ -2345,7 +2180,6 @@
           <w:rFonts w:ascii="Times New Roman" w:hAnsi="Times New Roman" w:cs="Times New Roman"/>
           <w:sz w:val="24"/>
           <w:szCs w:val="24"/>
-          <w:lang/>
         </w:rPr>
         <w:t xml:space="preserve"> format from the Cisco Secure Intrusion Detection System</w:t>
       </w:r>
@@ -2372,16 +2206,14 @@
           <w:rFonts w:ascii="Times New Roman" w:hAnsi="Times New Roman" w:cs="Times New Roman"/>
           <w:sz w:val="24"/>
           <w:szCs w:val="24"/>
-          <w:lang/>
-        </w:rPr>
-      </w:pPr>
-      <w:proofErr w:type="spellStart"/>
-      <w:r>
-        <w:rPr>
-          <w:rFonts w:ascii="Times New Roman" w:hAnsi="Times New Roman" w:cs="Times New Roman"/>
-          <w:sz w:val="24"/>
-          <w:szCs w:val="24"/>
-          <w:lang/>
+        </w:rPr>
+      </w:pPr>
+      <w:proofErr w:type="spellStart"/>
+      <w:r>
+        <w:rPr>
+          <w:rFonts w:ascii="Times New Roman" w:hAnsi="Times New Roman" w:cs="Times New Roman"/>
+          <w:sz w:val="24"/>
+          <w:szCs w:val="24"/>
         </w:rPr>
         <w:t>pppd</w:t>
       </w:r>
@@ -2391,7 +2223,6 @@
           <w:rFonts w:ascii="Times New Roman" w:hAnsi="Times New Roman" w:cs="Times New Roman"/>
           <w:sz w:val="24"/>
           <w:szCs w:val="24"/>
-          <w:lang/>
         </w:rPr>
         <w:t xml:space="preserve"> logs (</w:t>
       </w:r>
@@ -2401,7 +2232,6 @@
           <w:rFonts w:ascii="Times New Roman" w:hAnsi="Times New Roman" w:cs="Times New Roman"/>
           <w:sz w:val="24"/>
           <w:szCs w:val="24"/>
-          <w:lang/>
         </w:rPr>
         <w:t>pppdump</w:t>
       </w:r>
@@ -2411,7 +2241,6 @@
           <w:rFonts w:ascii="Times New Roman" w:hAnsi="Times New Roman" w:cs="Times New Roman"/>
           <w:sz w:val="24"/>
           <w:szCs w:val="24"/>
-          <w:lang/>
         </w:rPr>
         <w:t xml:space="preserve"> format)</w:t>
       </w:r>
@@ -2438,15 +2267,13 @@
           <w:rFonts w:ascii="Times New Roman" w:hAnsi="Times New Roman" w:cs="Times New Roman"/>
           <w:sz w:val="24"/>
           <w:szCs w:val="24"/>
-          <w:lang/>
-        </w:rPr>
-      </w:pPr>
-      <w:r>
-        <w:rPr>
-          <w:rFonts w:ascii="Times New Roman" w:hAnsi="Times New Roman" w:cs="Times New Roman"/>
-          <w:sz w:val="24"/>
-          <w:szCs w:val="24"/>
-          <w:lang/>
+        </w:rPr>
+      </w:pPr>
+      <w:r>
+        <w:rPr>
+          <w:rFonts w:ascii="Times New Roman" w:hAnsi="Times New Roman" w:cs="Times New Roman"/>
+          <w:sz w:val="24"/>
+          <w:szCs w:val="24"/>
         </w:rPr>
         <w:t xml:space="preserve">the output from VMS's </w:t>
       </w:r>
@@ -2456,7 +2283,6 @@
           <w:rFonts w:ascii="Times New Roman" w:hAnsi="Times New Roman" w:cs="Times New Roman"/>
           <w:sz w:val="24"/>
           <w:szCs w:val="24"/>
-          <w:lang/>
         </w:rPr>
         <w:t>TCPIPtrace</w:t>
       </w:r>
@@ -2466,7 +2292,6 @@
           <w:rFonts w:ascii="Times New Roman" w:hAnsi="Times New Roman" w:cs="Times New Roman"/>
           <w:sz w:val="24"/>
           <w:szCs w:val="24"/>
-          <w:lang/>
         </w:rPr>
         <w:t>/</w:t>
       </w:r>
@@ -2476,7 +2301,6 @@
           <w:rFonts w:ascii="Times New Roman" w:hAnsi="Times New Roman" w:cs="Times New Roman"/>
           <w:sz w:val="24"/>
           <w:szCs w:val="24"/>
-          <w:lang/>
         </w:rPr>
         <w:t>TCPtrace</w:t>
       </w:r>
@@ -2486,7 +2310,6 @@
           <w:rFonts w:ascii="Times New Roman" w:hAnsi="Times New Roman" w:cs="Times New Roman"/>
           <w:sz w:val="24"/>
           <w:szCs w:val="24"/>
-          <w:lang/>
         </w:rPr>
         <w:t>/UCX$TRACE utilities</w:t>
       </w:r>
@@ -2513,15 +2336,13 @@
           <w:rFonts w:ascii="Times New Roman" w:hAnsi="Times New Roman" w:cs="Times New Roman"/>
           <w:sz w:val="24"/>
           <w:szCs w:val="24"/>
-          <w:lang/>
-        </w:rPr>
-      </w:pPr>
-      <w:r>
-        <w:rPr>
-          <w:rFonts w:ascii="Times New Roman" w:hAnsi="Times New Roman" w:cs="Times New Roman"/>
-          <w:sz w:val="24"/>
-          <w:szCs w:val="24"/>
-          <w:lang/>
+        </w:rPr>
+      </w:pPr>
+      <w:r>
+        <w:rPr>
+          <w:rFonts w:ascii="Times New Roman" w:hAnsi="Times New Roman" w:cs="Times New Roman"/>
+          <w:sz w:val="24"/>
+          <w:szCs w:val="24"/>
         </w:rPr>
         <w:t xml:space="preserve">the text output from the DBS </w:t>
       </w:r>
@@ -2531,7 +2352,6 @@
           <w:rFonts w:ascii="Times New Roman" w:hAnsi="Times New Roman" w:cs="Times New Roman"/>
           <w:sz w:val="24"/>
           <w:szCs w:val="24"/>
-          <w:lang/>
         </w:rPr>
         <w:t>Etherwatch</w:t>
       </w:r>
@@ -2541,7 +2361,6 @@
           <w:rFonts w:ascii="Times New Roman" w:hAnsi="Times New Roman" w:cs="Times New Roman"/>
           <w:sz w:val="24"/>
           <w:szCs w:val="24"/>
-          <w:lang/>
         </w:rPr>
         <w:t xml:space="preserve"> VMS utility</w:t>
       </w:r>
@@ -2568,15 +2387,13 @@
           <w:rFonts w:ascii="Times New Roman" w:hAnsi="Times New Roman" w:cs="Times New Roman"/>
           <w:sz w:val="24"/>
           <w:szCs w:val="24"/>
-          <w:lang/>
-        </w:rPr>
-      </w:pPr>
-      <w:r>
-        <w:rPr>
-          <w:rFonts w:ascii="Times New Roman" w:hAnsi="Times New Roman" w:cs="Times New Roman"/>
-          <w:sz w:val="24"/>
-          <w:szCs w:val="24"/>
-          <w:lang/>
+        </w:rPr>
+      </w:pPr>
+      <w:r>
+        <w:rPr>
+          <w:rFonts w:ascii="Times New Roman" w:hAnsi="Times New Roman" w:cs="Times New Roman"/>
+          <w:sz w:val="24"/>
+          <w:szCs w:val="24"/>
         </w:rPr>
         <w:t xml:space="preserve">Visual Networks' Visual </w:t>
       </w:r>
@@ -2586,7 +2403,6 @@
           <w:rFonts w:ascii="Times New Roman" w:hAnsi="Times New Roman" w:cs="Times New Roman"/>
           <w:sz w:val="24"/>
           <w:szCs w:val="24"/>
-          <w:lang/>
         </w:rPr>
         <w:t>UpTime</w:t>
       </w:r>
@@ -2596,7 +2412,6 @@
           <w:rFonts w:ascii="Times New Roman" w:hAnsi="Times New Roman" w:cs="Times New Roman"/>
           <w:sz w:val="24"/>
           <w:szCs w:val="24"/>
-          <w:lang/>
         </w:rPr>
         <w:t xml:space="preserve"> traffic capture</w:t>
       </w:r>
@@ -2623,15 +2438,13 @@
           <w:rFonts w:ascii="Times New Roman" w:hAnsi="Times New Roman" w:cs="Times New Roman"/>
           <w:sz w:val="24"/>
           <w:szCs w:val="24"/>
-          <w:lang/>
-        </w:rPr>
-      </w:pPr>
-      <w:r>
-        <w:rPr>
-          <w:rFonts w:ascii="Times New Roman" w:hAnsi="Times New Roman" w:cs="Times New Roman"/>
-          <w:sz w:val="24"/>
-          <w:szCs w:val="24"/>
-          <w:lang/>
+        </w:rPr>
+      </w:pPr>
+      <w:r>
+        <w:rPr>
+          <w:rFonts w:ascii="Times New Roman" w:hAnsi="Times New Roman" w:cs="Times New Roman"/>
+          <w:sz w:val="24"/>
+          <w:szCs w:val="24"/>
         </w:rPr>
         <w:t xml:space="preserve">the output from </w:t>
       </w:r>
@@ -2641,7 +2454,6 @@
           <w:rFonts w:ascii="Times New Roman" w:hAnsi="Times New Roman" w:cs="Times New Roman"/>
           <w:sz w:val="24"/>
           <w:szCs w:val="24"/>
-          <w:lang/>
         </w:rPr>
         <w:t>CoSine</w:t>
       </w:r>
@@ -2651,7 +2463,6 @@
           <w:rFonts w:ascii="Times New Roman" w:hAnsi="Times New Roman" w:cs="Times New Roman"/>
           <w:sz w:val="24"/>
           <w:szCs w:val="24"/>
-          <w:lang/>
         </w:rPr>
         <w:t xml:space="preserve"> L2 debug</w:t>
       </w:r>
@@ -2678,15 +2489,13 @@
           <w:rFonts w:ascii="Times New Roman" w:hAnsi="Times New Roman" w:cs="Times New Roman"/>
           <w:sz w:val="24"/>
           <w:szCs w:val="24"/>
-          <w:lang/>
-        </w:rPr>
-      </w:pPr>
-      <w:r>
-        <w:rPr>
-          <w:rFonts w:ascii="Times New Roman" w:hAnsi="Times New Roman" w:cs="Times New Roman"/>
-          <w:sz w:val="24"/>
-          <w:szCs w:val="24"/>
-          <w:lang/>
+        </w:rPr>
+      </w:pPr>
+      <w:r>
+        <w:rPr>
+          <w:rFonts w:ascii="Times New Roman" w:hAnsi="Times New Roman" w:cs="Times New Roman"/>
+          <w:sz w:val="24"/>
+          <w:szCs w:val="24"/>
         </w:rPr>
         <w:t xml:space="preserve">the output from </w:t>
       </w:r>
@@ -2696,7 +2505,6 @@
           <w:rFonts w:ascii="Times New Roman" w:hAnsi="Times New Roman" w:cs="Times New Roman"/>
           <w:sz w:val="24"/>
           <w:szCs w:val="24"/>
-          <w:lang/>
         </w:rPr>
         <w:t>Accellent's</w:t>
       </w:r>
@@ -2706,7 +2514,6 @@
           <w:rFonts w:ascii="Times New Roman" w:hAnsi="Times New Roman" w:cs="Times New Roman"/>
           <w:sz w:val="24"/>
           <w:szCs w:val="24"/>
-          <w:lang/>
         </w:rPr>
         <w:t xml:space="preserve"> 5Views LAN agents</w:t>
       </w:r>
@@ -2733,16 +2540,14 @@
           <w:rFonts w:ascii="Times New Roman" w:hAnsi="Times New Roman" w:cs="Times New Roman"/>
           <w:sz w:val="24"/>
           <w:szCs w:val="24"/>
-          <w:lang/>
-        </w:rPr>
-      </w:pPr>
-      <w:proofErr w:type="spellStart"/>
-      <w:r>
-        <w:rPr>
-          <w:rFonts w:ascii="Times New Roman" w:hAnsi="Times New Roman" w:cs="Times New Roman"/>
-          <w:sz w:val="24"/>
-          <w:szCs w:val="24"/>
-          <w:lang/>
+        </w:rPr>
+      </w:pPr>
+      <w:proofErr w:type="spellStart"/>
+      <w:r>
+        <w:rPr>
+          <w:rFonts w:ascii="Times New Roman" w:hAnsi="Times New Roman" w:cs="Times New Roman"/>
+          <w:sz w:val="24"/>
+          <w:szCs w:val="24"/>
         </w:rPr>
         <w:t>Endace</w:t>
       </w:r>
@@ -2752,7 +2557,6 @@
           <w:rFonts w:ascii="Times New Roman" w:hAnsi="Times New Roman" w:cs="Times New Roman"/>
           <w:sz w:val="24"/>
           <w:szCs w:val="24"/>
-          <w:lang/>
         </w:rPr>
         <w:t xml:space="preserve"> Measurement Systems' ERF format captures</w:t>
       </w:r>
@@ -2779,15 +2583,13 @@
           <w:rFonts w:ascii="Times New Roman" w:hAnsi="Times New Roman" w:cs="Times New Roman"/>
           <w:sz w:val="24"/>
           <w:szCs w:val="24"/>
-          <w:lang/>
-        </w:rPr>
-      </w:pPr>
-      <w:r>
-        <w:rPr>
-          <w:rFonts w:ascii="Times New Roman" w:hAnsi="Times New Roman" w:cs="Times New Roman"/>
-          <w:sz w:val="24"/>
-          <w:szCs w:val="24"/>
-          <w:lang/>
+        </w:rPr>
+      </w:pPr>
+      <w:r>
+        <w:rPr>
+          <w:rFonts w:ascii="Times New Roman" w:hAnsi="Times New Roman" w:cs="Times New Roman"/>
+          <w:sz w:val="24"/>
+          <w:szCs w:val="24"/>
         </w:rPr>
         <w:t xml:space="preserve">Linux </w:t>
       </w:r>
@@ -2797,7 +2599,6 @@
           <w:rFonts w:ascii="Times New Roman" w:hAnsi="Times New Roman" w:cs="Times New Roman"/>
           <w:sz w:val="24"/>
           <w:szCs w:val="24"/>
-          <w:lang/>
         </w:rPr>
         <w:t>Bluez</w:t>
       </w:r>
@@ -2807,7 +2608,6 @@
           <w:rFonts w:ascii="Times New Roman" w:hAnsi="Times New Roman" w:cs="Times New Roman"/>
           <w:sz w:val="24"/>
           <w:szCs w:val="24"/>
-          <w:lang/>
         </w:rPr>
         <w:t xml:space="preserve"> Bluetooth stack </w:t>
       </w:r>
@@ -2817,7 +2617,6 @@
           <w:rFonts w:ascii="Times New Roman" w:hAnsi="Times New Roman" w:cs="Times New Roman"/>
           <w:sz w:val="24"/>
           <w:szCs w:val="24"/>
-          <w:lang/>
         </w:rPr>
         <w:t>hcidump</w:t>
       </w:r>
@@ -2827,7 +2626,6 @@
           <w:rFonts w:ascii="Times New Roman" w:hAnsi="Times New Roman" w:cs="Times New Roman"/>
           <w:sz w:val="24"/>
           <w:szCs w:val="24"/>
-          <w:lang/>
         </w:rPr>
         <w:t xml:space="preserve"> -w traces</w:t>
       </w:r>
@@ -2854,15 +2652,13 @@
           <w:rFonts w:ascii="Times New Roman" w:hAnsi="Times New Roman" w:cs="Times New Roman"/>
           <w:sz w:val="24"/>
           <w:szCs w:val="24"/>
-          <w:lang/>
-        </w:rPr>
-      </w:pPr>
-      <w:r>
-        <w:rPr>
-          <w:rFonts w:ascii="Times New Roman" w:hAnsi="Times New Roman" w:cs="Times New Roman"/>
-          <w:sz w:val="24"/>
-          <w:szCs w:val="24"/>
-          <w:lang/>
+        </w:rPr>
+      </w:pPr>
+      <w:r>
+        <w:rPr>
+          <w:rFonts w:ascii="Times New Roman" w:hAnsi="Times New Roman" w:cs="Times New Roman"/>
+          <w:sz w:val="24"/>
+          <w:szCs w:val="24"/>
         </w:rPr>
         <w:t>Catapult DCT2000 .out files</w:t>
       </w:r>
@@ -2889,16 +2685,14 @@
           <w:rFonts w:ascii="Times New Roman" w:hAnsi="Times New Roman" w:cs="Times New Roman"/>
           <w:sz w:val="24"/>
           <w:szCs w:val="24"/>
-          <w:lang/>
-        </w:rPr>
-      </w:pPr>
-      <w:proofErr w:type="spellStart"/>
-      <w:r>
-        <w:rPr>
-          <w:rFonts w:ascii="Times New Roman" w:hAnsi="Times New Roman" w:cs="Times New Roman"/>
-          <w:sz w:val="24"/>
-          <w:szCs w:val="24"/>
-          <w:lang/>
+        </w:rPr>
+      </w:pPr>
+      <w:proofErr w:type="spellStart"/>
+      <w:r>
+        <w:rPr>
+          <w:rFonts w:ascii="Times New Roman" w:hAnsi="Times New Roman" w:cs="Times New Roman"/>
+          <w:sz w:val="24"/>
+          <w:szCs w:val="24"/>
         </w:rPr>
         <w:t>Gammu</w:t>
       </w:r>
@@ -2908,7 +2702,6 @@
           <w:rFonts w:ascii="Times New Roman" w:hAnsi="Times New Roman" w:cs="Times New Roman"/>
           <w:sz w:val="24"/>
           <w:szCs w:val="24"/>
-          <w:lang/>
         </w:rPr>
         <w:t xml:space="preserve"> generated text output from Nokia DCT3 phones in </w:t>
       </w:r>
@@ -2918,7 +2711,6 @@
           <w:rFonts w:ascii="Times New Roman" w:hAnsi="Times New Roman" w:cs="Times New Roman"/>
           <w:sz w:val="24"/>
           <w:szCs w:val="24"/>
-          <w:lang/>
         </w:rPr>
         <w:t>Netmonitor</w:t>
       </w:r>
@@ -2928,7 +2720,6 @@
           <w:rFonts w:ascii="Times New Roman" w:hAnsi="Times New Roman" w:cs="Times New Roman"/>
           <w:sz w:val="24"/>
           <w:szCs w:val="24"/>
-          <w:lang/>
         </w:rPr>
         <w:t xml:space="preserve"> mode</w:t>
       </w:r>
@@ -2955,15 +2746,13 @@
           <w:rFonts w:ascii="Times New Roman" w:hAnsi="Times New Roman" w:cs="Times New Roman"/>
           <w:sz w:val="24"/>
           <w:szCs w:val="24"/>
-          <w:lang/>
-        </w:rPr>
-      </w:pPr>
-      <w:r>
-        <w:rPr>
-          <w:rFonts w:ascii="Times New Roman" w:hAnsi="Times New Roman" w:cs="Times New Roman"/>
-          <w:sz w:val="24"/>
-          <w:szCs w:val="24"/>
-          <w:lang/>
+        </w:rPr>
+      </w:pPr>
+      <w:r>
+        <w:rPr>
+          <w:rFonts w:ascii="Times New Roman" w:hAnsi="Times New Roman" w:cs="Times New Roman"/>
+          <w:sz w:val="24"/>
+          <w:szCs w:val="24"/>
         </w:rPr>
         <w:t xml:space="preserve">IBM Series (OS/400) </w:t>
       </w:r>
@@ -2973,7 +2762,6 @@
           <w:rFonts w:ascii="Times New Roman" w:hAnsi="Times New Roman" w:cs="Times New Roman"/>
           <w:sz w:val="24"/>
           <w:szCs w:val="24"/>
-          <w:lang/>
         </w:rPr>
         <w:t>Comm</w:t>
       </w:r>
@@ -2983,7 +2771,6 @@
           <w:rFonts w:ascii="Times New Roman" w:hAnsi="Times New Roman" w:cs="Times New Roman"/>
           <w:sz w:val="24"/>
           <w:szCs w:val="24"/>
-          <w:lang/>
         </w:rPr>
         <w:t xml:space="preserve"> traces (ASCII &amp; UNICODE)</w:t>
       </w:r>
@@ -3010,15 +2797,13 @@
           <w:rFonts w:ascii="Times New Roman" w:hAnsi="Times New Roman" w:cs="Times New Roman"/>
           <w:sz w:val="24"/>
           <w:szCs w:val="24"/>
-          <w:lang/>
-        </w:rPr>
-      </w:pPr>
-      <w:r>
-        <w:rPr>
-          <w:rFonts w:ascii="Times New Roman" w:hAnsi="Times New Roman" w:cs="Times New Roman"/>
-          <w:sz w:val="24"/>
-          <w:szCs w:val="24"/>
-          <w:lang/>
+        </w:rPr>
+      </w:pPr>
+      <w:r>
+        <w:rPr>
+          <w:rFonts w:ascii="Times New Roman" w:hAnsi="Times New Roman" w:cs="Times New Roman"/>
+          <w:sz w:val="24"/>
+          <w:szCs w:val="24"/>
         </w:rPr>
         <w:t xml:space="preserve">Juniper </w:t>
       </w:r>
@@ -3028,7 +2813,6 @@
           <w:rFonts w:ascii="Times New Roman" w:hAnsi="Times New Roman" w:cs="Times New Roman"/>
           <w:sz w:val="24"/>
           <w:szCs w:val="24"/>
-          <w:lang/>
         </w:rPr>
         <w:t>Netscreen</w:t>
       </w:r>
@@ -3038,7 +2822,6 @@
           <w:rFonts w:ascii="Times New Roman" w:hAnsi="Times New Roman" w:cs="Times New Roman"/>
           <w:sz w:val="24"/>
           <w:szCs w:val="24"/>
-          <w:lang/>
         </w:rPr>
         <w:t xml:space="preserve"> snoop captures</w:t>
       </w:r>
@@ -3065,16 +2848,14 @@
           <w:rFonts w:ascii="Times New Roman" w:hAnsi="Times New Roman" w:cs="Times New Roman"/>
           <w:sz w:val="24"/>
           <w:szCs w:val="24"/>
-          <w:lang/>
-        </w:rPr>
-      </w:pPr>
-      <w:proofErr w:type="spellStart"/>
-      <w:r>
-        <w:rPr>
-          <w:rFonts w:ascii="Times New Roman" w:hAnsi="Times New Roman" w:cs="Times New Roman"/>
-          <w:sz w:val="24"/>
-          <w:szCs w:val="24"/>
-          <w:lang/>
+        </w:rPr>
+      </w:pPr>
+      <w:proofErr w:type="spellStart"/>
+      <w:r>
+        <w:rPr>
+          <w:rFonts w:ascii="Times New Roman" w:hAnsi="Times New Roman" w:cs="Times New Roman"/>
+          <w:sz w:val="24"/>
+          <w:szCs w:val="24"/>
         </w:rPr>
         <w:t>Symbian</w:t>
       </w:r>
@@ -3084,7 +2865,6 @@
           <w:rFonts w:ascii="Times New Roman" w:hAnsi="Times New Roman" w:cs="Times New Roman"/>
           <w:sz w:val="24"/>
           <w:szCs w:val="24"/>
-          <w:lang/>
         </w:rPr>
         <w:t xml:space="preserve"> OS </w:t>
       </w:r>
@@ -3094,7 +2874,6 @@
           <w:rFonts w:ascii="Times New Roman" w:hAnsi="Times New Roman" w:cs="Times New Roman"/>
           <w:sz w:val="24"/>
           <w:szCs w:val="24"/>
-          <w:lang/>
         </w:rPr>
         <w:t>btsnoop</w:t>
       </w:r>
@@ -3104,7 +2883,6 @@
           <w:rFonts w:ascii="Times New Roman" w:hAnsi="Times New Roman" w:cs="Times New Roman"/>
           <w:sz w:val="24"/>
           <w:szCs w:val="24"/>
-          <w:lang/>
         </w:rPr>
         <w:t xml:space="preserve"> captures</w:t>
       </w:r>
@@ -3131,16 +2909,14 @@
           <w:rFonts w:ascii="Times New Roman" w:hAnsi="Times New Roman" w:cs="Times New Roman"/>
           <w:sz w:val="24"/>
           <w:szCs w:val="24"/>
-          <w:lang/>
-        </w:rPr>
-      </w:pPr>
-      <w:proofErr w:type="spellStart"/>
-      <w:r>
-        <w:rPr>
-          <w:rFonts w:ascii="Times New Roman" w:hAnsi="Times New Roman" w:cs="Times New Roman"/>
-          <w:sz w:val="24"/>
-          <w:szCs w:val="24"/>
-          <w:lang/>
+        </w:rPr>
+      </w:pPr>
+      <w:proofErr w:type="spellStart"/>
+      <w:r>
+        <w:rPr>
+          <w:rFonts w:ascii="Times New Roman" w:hAnsi="Times New Roman" w:cs="Times New Roman"/>
+          <w:sz w:val="24"/>
+          <w:szCs w:val="24"/>
         </w:rPr>
         <w:t>Tamosoft</w:t>
       </w:r>
@@ -3150,7 +2926,6 @@
           <w:rFonts w:ascii="Times New Roman" w:hAnsi="Times New Roman" w:cs="Times New Roman"/>
           <w:sz w:val="24"/>
           <w:szCs w:val="24"/>
-          <w:lang/>
         </w:rPr>
         <w:t xml:space="preserve"> </w:t>
       </w:r>
@@ -3160,7 +2935,6 @@
           <w:rFonts w:ascii="Times New Roman" w:hAnsi="Times New Roman" w:cs="Times New Roman"/>
           <w:sz w:val="24"/>
           <w:szCs w:val="24"/>
-          <w:lang/>
         </w:rPr>
         <w:t>CommView</w:t>
       </w:r>
@@ -3170,7 +2944,6 @@
           <w:rFonts w:ascii="Times New Roman" w:hAnsi="Times New Roman" w:cs="Times New Roman"/>
           <w:sz w:val="24"/>
           <w:szCs w:val="24"/>
-          <w:lang/>
         </w:rPr>
         <w:t xml:space="preserve"> captures</w:t>
       </w:r>
@@ -3197,16 +2970,14 @@
           <w:rFonts w:ascii="Times New Roman" w:hAnsi="Times New Roman" w:cs="Times New Roman"/>
           <w:sz w:val="24"/>
           <w:szCs w:val="24"/>
-          <w:lang/>
-        </w:rPr>
-      </w:pPr>
-      <w:proofErr w:type="spellStart"/>
-      <w:r>
-        <w:rPr>
-          <w:rFonts w:ascii="Times New Roman" w:hAnsi="Times New Roman" w:cs="Times New Roman"/>
-          <w:sz w:val="24"/>
-          <w:szCs w:val="24"/>
-          <w:lang/>
+        </w:rPr>
+      </w:pPr>
+      <w:proofErr w:type="spellStart"/>
+      <w:r>
+        <w:rPr>
+          <w:rFonts w:ascii="Times New Roman" w:hAnsi="Times New Roman" w:cs="Times New Roman"/>
+          <w:sz w:val="24"/>
+          <w:szCs w:val="24"/>
         </w:rPr>
         <w:t>Textronix</w:t>
       </w:r>
@@ -3216,7 +2987,6 @@
           <w:rFonts w:ascii="Times New Roman" w:hAnsi="Times New Roman" w:cs="Times New Roman"/>
           <w:sz w:val="24"/>
           <w:szCs w:val="24"/>
-          <w:lang/>
         </w:rPr>
         <w:t xml:space="preserve"> K12xx 32bit .rf5 format captures</w:t>
       </w:r>
@@ -3243,16 +3013,14 @@
           <w:rFonts w:ascii="Times New Roman" w:hAnsi="Times New Roman" w:cs="Times New Roman"/>
           <w:sz w:val="24"/>
           <w:szCs w:val="24"/>
-          <w:lang/>
-        </w:rPr>
-      </w:pPr>
-      <w:proofErr w:type="spellStart"/>
-      <w:r>
-        <w:rPr>
-          <w:rFonts w:ascii="Times New Roman" w:hAnsi="Times New Roman" w:cs="Times New Roman"/>
-          <w:sz w:val="24"/>
-          <w:szCs w:val="24"/>
-          <w:lang/>
+        </w:rPr>
+      </w:pPr>
+      <w:proofErr w:type="spellStart"/>
+      <w:r>
+        <w:rPr>
+          <w:rFonts w:ascii="Times New Roman" w:hAnsi="Times New Roman" w:cs="Times New Roman"/>
+          <w:sz w:val="24"/>
+          <w:szCs w:val="24"/>
         </w:rPr>
         <w:t>Textronix</w:t>
       </w:r>
@@ -3262,7 +3030,6 @@
           <w:rFonts w:ascii="Times New Roman" w:hAnsi="Times New Roman" w:cs="Times New Roman"/>
           <w:sz w:val="24"/>
           <w:szCs w:val="24"/>
-          <w:lang/>
         </w:rPr>
         <w:t xml:space="preserve"> K12 text file format captures</w:t>
       </w:r>
@@ -3289,15 +3056,13 @@
           <w:rFonts w:ascii="Times New Roman" w:hAnsi="Times New Roman" w:cs="Times New Roman"/>
           <w:sz w:val="24"/>
           <w:szCs w:val="24"/>
-          <w:lang/>
-        </w:rPr>
-      </w:pPr>
-      <w:r>
-        <w:rPr>
-          <w:rFonts w:ascii="Times New Roman" w:hAnsi="Times New Roman" w:cs="Times New Roman"/>
-          <w:sz w:val="24"/>
-          <w:szCs w:val="24"/>
-          <w:lang/>
+        </w:rPr>
+      </w:pPr>
+      <w:r>
+        <w:rPr>
+          <w:rFonts w:ascii="Times New Roman" w:hAnsi="Times New Roman" w:cs="Times New Roman"/>
+          <w:sz w:val="24"/>
+          <w:szCs w:val="24"/>
         </w:rPr>
         <w:t xml:space="preserve">Apple </w:t>
       </w:r>
@@ -3307,7 +3072,6 @@
           <w:rFonts w:ascii="Times New Roman" w:hAnsi="Times New Roman" w:cs="Times New Roman"/>
           <w:sz w:val="24"/>
           <w:szCs w:val="24"/>
-          <w:lang/>
         </w:rPr>
         <w:t>PacketLogger</w:t>
       </w:r>
@@ -3317,7 +3081,6 @@
           <w:rFonts w:ascii="Times New Roman" w:hAnsi="Times New Roman" w:cs="Times New Roman"/>
           <w:sz w:val="24"/>
           <w:szCs w:val="24"/>
-          <w:lang/>
         </w:rPr>
         <w:t xml:space="preserve"> captures</w:t>
       </w:r>
@@ -3344,15 +3107,13 @@
           <w:rFonts w:ascii="Times New Roman" w:hAnsi="Times New Roman" w:cs="Times New Roman"/>
           <w:sz w:val="24"/>
           <w:szCs w:val="24"/>
-          <w:lang/>
-        </w:rPr>
-      </w:pPr>
-      <w:r>
-        <w:rPr>
-          <w:rFonts w:ascii="Times New Roman" w:hAnsi="Times New Roman" w:cs="Times New Roman"/>
-          <w:sz w:val="24"/>
-          <w:szCs w:val="24"/>
-          <w:lang/>
+        </w:rPr>
+      </w:pPr>
+      <w:r>
+        <w:rPr>
+          <w:rFonts w:ascii="Times New Roman" w:hAnsi="Times New Roman" w:cs="Times New Roman"/>
+          <w:sz w:val="24"/>
+          <w:szCs w:val="24"/>
         </w:rPr>
         <w:t xml:space="preserve">Captures from </w:t>
       </w:r>
@@ -3362,7 +3123,6 @@
           <w:rFonts w:ascii="Times New Roman" w:hAnsi="Times New Roman" w:cs="Times New Roman"/>
           <w:sz w:val="24"/>
           <w:szCs w:val="24"/>
-          <w:lang/>
         </w:rPr>
         <w:t>Aethra</w:t>
       </w:r>
@@ -3372,7 +3132,6 @@
           <w:rFonts w:ascii="Times New Roman" w:hAnsi="Times New Roman" w:cs="Times New Roman"/>
           <w:sz w:val="24"/>
           <w:szCs w:val="24"/>
-          <w:lang/>
         </w:rPr>
         <w:t xml:space="preserve"> Telecommunications' PC108 software for their test instruments</w:t>
       </w:r>
@@ -3395,7 +3154,6 @@
           <w:rFonts w:ascii="Times New Roman" w:hAnsi="Times New Roman" w:cs="Times New Roman"/>
           <w:sz w:val="24"/>
           <w:szCs w:val="24"/>
-          <w:lang/>
         </w:rPr>
       </w:pPr>
     </w:p>
@@ -3418,7 +3176,6 @@
           <w:bCs/>
           <w:sz w:val="24"/>
           <w:szCs w:val="24"/>
-          <w:lang/>
         </w:rPr>
       </w:pPr>
     </w:p>
@@ -3441,7 +3198,6 @@
           <w:bCs/>
           <w:sz w:val="24"/>
           <w:szCs w:val="24"/>
-          <w:lang/>
         </w:rPr>
       </w:pPr>
     </w:p>
@@ -3464,7 +3220,6 @@
           <w:bCs/>
           <w:sz w:val="24"/>
           <w:szCs w:val="24"/>
-          <w:lang/>
         </w:rPr>
       </w:pPr>
     </w:p>
@@ -3487,7 +3242,6 @@
           <w:bCs/>
           <w:sz w:val="24"/>
           <w:szCs w:val="24"/>
-          <w:lang/>
         </w:rPr>
       </w:pPr>
       <w:r>
@@ -3497,7 +3251,6 @@
           <w:bCs/>
           <w:sz w:val="24"/>
           <w:szCs w:val="24"/>
-          <w:lang/>
         </w:rPr>
         <w:lastRenderedPageBreak/>
         <w:t> Export files for many other capture programs</w:t>
@@ -3521,16 +3274,14 @@
           <w:rFonts w:ascii="Times New Roman" w:hAnsi="Times New Roman" w:cs="Times New Roman"/>
           <w:sz w:val="24"/>
           <w:szCs w:val="24"/>
-          <w:lang/>
-        </w:rPr>
-      </w:pPr>
-      <w:proofErr w:type="spellStart"/>
-      <w:r>
-        <w:rPr>
-          <w:rFonts w:ascii="Times New Roman" w:hAnsi="Times New Roman" w:cs="Times New Roman"/>
-          <w:sz w:val="24"/>
-          <w:szCs w:val="24"/>
-          <w:lang/>
+        </w:rPr>
+      </w:pPr>
+      <w:proofErr w:type="spellStart"/>
+      <w:r>
+        <w:rPr>
+          <w:rFonts w:ascii="Times New Roman" w:hAnsi="Times New Roman" w:cs="Times New Roman"/>
+          <w:sz w:val="24"/>
+          <w:szCs w:val="24"/>
         </w:rPr>
         <w:t>Wireshark</w:t>
       </w:r>
@@ -3540,7 +3291,6 @@
           <w:rFonts w:ascii="Times New Roman" w:hAnsi="Times New Roman" w:cs="Times New Roman"/>
           <w:sz w:val="24"/>
           <w:szCs w:val="24"/>
-          <w:lang/>
         </w:rPr>
         <w:t xml:space="preserve"> can save packets captured in a large number of formats of other capture programs. </w:t>
       </w:r>
@@ -3563,15 +3313,13 @@
           <w:rFonts w:ascii="Times New Roman" w:hAnsi="Times New Roman" w:cs="Times New Roman"/>
           <w:sz w:val="24"/>
           <w:szCs w:val="24"/>
-          <w:lang/>
-        </w:rPr>
-      </w:pPr>
-      <w:r>
-        <w:rPr>
-          <w:rFonts w:ascii="Times New Roman" w:hAnsi="Times New Roman" w:cs="Times New Roman"/>
-          <w:sz w:val="24"/>
-          <w:szCs w:val="24"/>
-          <w:lang/>
+        </w:rPr>
+      </w:pPr>
+      <w:r>
+        <w:rPr>
+          <w:rFonts w:ascii="Times New Roman" w:hAnsi="Times New Roman" w:cs="Times New Roman"/>
+          <w:sz w:val="24"/>
+          <w:szCs w:val="24"/>
         </w:rPr>
         <w:t xml:space="preserve">The following file formats can be saved by </w:t>
       </w:r>
@@ -3581,7 +3329,6 @@
           <w:rFonts w:ascii="Times New Roman" w:hAnsi="Times New Roman" w:cs="Times New Roman"/>
           <w:sz w:val="24"/>
           <w:szCs w:val="24"/>
-          <w:lang/>
         </w:rPr>
         <w:t>Wireshark</w:t>
       </w:r>
@@ -3591,7 +3338,6 @@
           <w:rFonts w:ascii="Times New Roman" w:hAnsi="Times New Roman" w:cs="Times New Roman"/>
           <w:sz w:val="24"/>
           <w:szCs w:val="24"/>
-          <w:lang/>
         </w:rPr>
         <w:t xml:space="preserve"> (with the known file extensions): </w:t>
       </w:r>
@@ -3618,16 +3364,14 @@
           <w:rFonts w:ascii="Times New Roman" w:hAnsi="Times New Roman" w:cs="Times New Roman"/>
           <w:sz w:val="24"/>
           <w:szCs w:val="24"/>
-          <w:lang/>
-        </w:rPr>
-      </w:pPr>
-      <w:proofErr w:type="spellStart"/>
-      <w:r>
-        <w:rPr>
-          <w:rFonts w:ascii="Times New Roman" w:hAnsi="Times New Roman" w:cs="Times New Roman"/>
-          <w:sz w:val="24"/>
-          <w:szCs w:val="24"/>
-          <w:lang/>
+        </w:rPr>
+      </w:pPr>
+      <w:proofErr w:type="spellStart"/>
+      <w:r>
+        <w:rPr>
+          <w:rFonts w:ascii="Times New Roman" w:hAnsi="Times New Roman" w:cs="Times New Roman"/>
+          <w:sz w:val="24"/>
+          <w:szCs w:val="24"/>
         </w:rPr>
         <w:t>libpcap</w:t>
       </w:r>
@@ -3637,7 +3381,6 @@
           <w:rFonts w:ascii="Times New Roman" w:hAnsi="Times New Roman" w:cs="Times New Roman"/>
           <w:sz w:val="24"/>
           <w:szCs w:val="24"/>
-          <w:lang/>
         </w:rPr>
         <w:t xml:space="preserve">, </w:t>
       </w:r>
@@ -3647,7 +3390,6 @@
           <w:rFonts w:ascii="Times New Roman" w:hAnsi="Times New Roman" w:cs="Times New Roman"/>
           <w:sz w:val="24"/>
           <w:szCs w:val="24"/>
-          <w:lang/>
         </w:rPr>
         <w:t>tcpdump</w:t>
       </w:r>
@@ -3657,7 +3399,6 @@
           <w:rFonts w:ascii="Times New Roman" w:hAnsi="Times New Roman" w:cs="Times New Roman"/>
           <w:sz w:val="24"/>
           <w:szCs w:val="24"/>
-          <w:lang/>
         </w:rPr>
         <w:t xml:space="preserve"> and various other tools using </w:t>
       </w:r>
@@ -3667,7 +3408,6 @@
           <w:rFonts w:ascii="Times New Roman" w:hAnsi="Times New Roman" w:cs="Times New Roman"/>
           <w:sz w:val="24"/>
           <w:szCs w:val="24"/>
-          <w:lang/>
         </w:rPr>
         <w:t>tcpdump's</w:t>
       </w:r>
@@ -3677,7 +3417,6 @@
           <w:rFonts w:ascii="Times New Roman" w:hAnsi="Times New Roman" w:cs="Times New Roman"/>
           <w:sz w:val="24"/>
           <w:szCs w:val="24"/>
-          <w:lang/>
         </w:rPr>
         <w:t xml:space="preserve"> capture format (*.</w:t>
       </w:r>
@@ -3687,7 +3426,6 @@
           <w:rFonts w:ascii="Times New Roman" w:hAnsi="Times New Roman" w:cs="Times New Roman"/>
           <w:sz w:val="24"/>
           <w:szCs w:val="24"/>
-          <w:lang/>
         </w:rPr>
         <w:t>pcap</w:t>
       </w:r>
@@ -3697,7 +3435,6 @@
           <w:rFonts w:ascii="Times New Roman" w:hAnsi="Times New Roman" w:cs="Times New Roman"/>
           <w:sz w:val="24"/>
           <w:szCs w:val="24"/>
-          <w:lang/>
         </w:rPr>
         <w:t>,*.cap,*.dmp)</w:t>
       </w:r>
@@ -3724,16 +3461,14 @@
           <w:rFonts w:ascii="Times New Roman" w:hAnsi="Times New Roman" w:cs="Times New Roman"/>
           <w:sz w:val="24"/>
           <w:szCs w:val="24"/>
-          <w:lang/>
-        </w:rPr>
-      </w:pPr>
-      <w:proofErr w:type="spellStart"/>
-      <w:r>
-        <w:rPr>
-          <w:rFonts w:ascii="Times New Roman" w:hAnsi="Times New Roman" w:cs="Times New Roman"/>
-          <w:sz w:val="24"/>
-          <w:szCs w:val="24"/>
-          <w:lang/>
+        </w:rPr>
+      </w:pPr>
+      <w:proofErr w:type="spellStart"/>
+      <w:r>
+        <w:rPr>
+          <w:rFonts w:ascii="Times New Roman" w:hAnsi="Times New Roman" w:cs="Times New Roman"/>
+          <w:sz w:val="24"/>
+          <w:szCs w:val="24"/>
         </w:rPr>
         <w:t>Accellent</w:t>
       </w:r>
@@ -3743,7 +3478,6 @@
           <w:rFonts w:ascii="Times New Roman" w:hAnsi="Times New Roman" w:cs="Times New Roman"/>
           <w:sz w:val="24"/>
           <w:szCs w:val="24"/>
-          <w:lang/>
         </w:rPr>
         <w:t xml:space="preserve"> 5Views (*.5vw)</w:t>
       </w:r>
@@ -3770,15 +3504,13 @@
           <w:rFonts w:ascii="Times New Roman" w:hAnsi="Times New Roman" w:cs="Times New Roman"/>
           <w:sz w:val="24"/>
           <w:szCs w:val="24"/>
-          <w:lang/>
-        </w:rPr>
-      </w:pPr>
-      <w:r>
-        <w:rPr>
-          <w:rFonts w:ascii="Times New Roman" w:hAnsi="Times New Roman" w:cs="Times New Roman"/>
-          <w:sz w:val="24"/>
-          <w:szCs w:val="24"/>
-          <w:lang/>
+        </w:rPr>
+      </w:pPr>
+      <w:r>
+        <w:rPr>
+          <w:rFonts w:ascii="Times New Roman" w:hAnsi="Times New Roman" w:cs="Times New Roman"/>
+          <w:sz w:val="24"/>
+          <w:szCs w:val="24"/>
         </w:rPr>
         <w:t xml:space="preserve">HP-UX's </w:t>
       </w:r>
@@ -3788,7 +3520,6 @@
           <w:rFonts w:ascii="Times New Roman" w:hAnsi="Times New Roman" w:cs="Times New Roman"/>
           <w:sz w:val="24"/>
           <w:szCs w:val="24"/>
-          <w:lang/>
         </w:rPr>
         <w:t>nettl</w:t>
       </w:r>
@@ -3798,7 +3529,6 @@
           <w:rFonts w:ascii="Times New Roman" w:hAnsi="Times New Roman" w:cs="Times New Roman"/>
           <w:sz w:val="24"/>
           <w:szCs w:val="24"/>
-          <w:lang/>
         </w:rPr>
         <w:t xml:space="preserve"> (*.TRC0,*.TRC1)</w:t>
       </w:r>
@@ -3825,15 +3555,13 @@
           <w:rFonts w:ascii="Times New Roman" w:hAnsi="Times New Roman" w:cs="Times New Roman"/>
           <w:sz w:val="24"/>
           <w:szCs w:val="24"/>
-          <w:lang/>
-        </w:rPr>
-      </w:pPr>
-      <w:r>
-        <w:rPr>
-          <w:rFonts w:ascii="Times New Roman" w:hAnsi="Times New Roman" w:cs="Times New Roman"/>
-          <w:sz w:val="24"/>
-          <w:szCs w:val="24"/>
-          <w:lang/>
+        </w:rPr>
+      </w:pPr>
+      <w:r>
+        <w:rPr>
+          <w:rFonts w:ascii="Times New Roman" w:hAnsi="Times New Roman" w:cs="Times New Roman"/>
+          <w:sz w:val="24"/>
+          <w:szCs w:val="24"/>
         </w:rPr>
         <w:t xml:space="preserve">Microsoft Network Monitor - </w:t>
       </w:r>
@@ -3843,7 +3571,6 @@
           <w:rFonts w:ascii="Times New Roman" w:hAnsi="Times New Roman" w:cs="Times New Roman"/>
           <w:sz w:val="24"/>
           <w:szCs w:val="24"/>
-          <w:lang/>
         </w:rPr>
         <w:t>NetMon</w:t>
       </w:r>
@@ -3853,7 +3580,6 @@
           <w:rFonts w:ascii="Times New Roman" w:hAnsi="Times New Roman" w:cs="Times New Roman"/>
           <w:sz w:val="24"/>
           <w:szCs w:val="24"/>
-          <w:lang/>
         </w:rPr>
         <w:t xml:space="preserve"> (*.cap)</w:t>
       </w:r>
@@ -3880,15 +3606,13 @@
           <w:rFonts w:ascii="Times New Roman" w:hAnsi="Times New Roman" w:cs="Times New Roman"/>
           <w:sz w:val="24"/>
           <w:szCs w:val="24"/>
-          <w:lang/>
-        </w:rPr>
-      </w:pPr>
-      <w:r>
-        <w:rPr>
-          <w:rFonts w:ascii="Times New Roman" w:hAnsi="Times New Roman" w:cs="Times New Roman"/>
-          <w:sz w:val="24"/>
-          <w:szCs w:val="24"/>
-          <w:lang/>
+        </w:rPr>
+      </w:pPr>
+      <w:r>
+        <w:rPr>
+          <w:rFonts w:ascii="Times New Roman" w:hAnsi="Times New Roman" w:cs="Times New Roman"/>
+          <w:sz w:val="24"/>
+          <w:szCs w:val="24"/>
         </w:rPr>
         <w:t>Network Associates Sniffer - DOS (*.cap,*.enc,*.trc,*</w:t>
       </w:r>
@@ -3898,7 +3622,6 @@
           <w:rFonts w:ascii="Times New Roman" w:hAnsi="Times New Roman" w:cs="Times New Roman"/>
           <w:sz w:val="24"/>
           <w:szCs w:val="24"/>
-          <w:lang/>
         </w:rPr>
         <w:t>fdc</w:t>
       </w:r>
@@ -3908,7 +3631,6 @@
           <w:rFonts w:ascii="Times New Roman" w:hAnsi="Times New Roman" w:cs="Times New Roman"/>
           <w:sz w:val="24"/>
           <w:szCs w:val="24"/>
-          <w:lang/>
         </w:rPr>
         <w:t>,*.syc)</w:t>
       </w:r>
@@ -3935,15 +3657,13 @@
           <w:rFonts w:ascii="Times New Roman" w:hAnsi="Times New Roman" w:cs="Times New Roman"/>
           <w:sz w:val="24"/>
           <w:szCs w:val="24"/>
-          <w:lang/>
-        </w:rPr>
-      </w:pPr>
-      <w:r>
-        <w:rPr>
-          <w:rFonts w:ascii="Times New Roman" w:hAnsi="Times New Roman" w:cs="Times New Roman"/>
-          <w:sz w:val="24"/>
-          <w:szCs w:val="24"/>
-          <w:lang/>
+        </w:rPr>
+      </w:pPr>
+      <w:r>
+        <w:rPr>
+          <w:rFonts w:ascii="Times New Roman" w:hAnsi="Times New Roman" w:cs="Times New Roman"/>
+          <w:sz w:val="24"/>
+          <w:szCs w:val="24"/>
         </w:rPr>
         <w:t>Network Associates Sniffer - Windows (*.cap)</w:t>
       </w:r>
@@ -3970,15 +3690,13 @@
           <w:rFonts w:ascii="Times New Roman" w:hAnsi="Times New Roman" w:cs="Times New Roman"/>
           <w:sz w:val="24"/>
           <w:szCs w:val="24"/>
-          <w:lang/>
-        </w:rPr>
-      </w:pPr>
-      <w:r>
-        <w:rPr>
-          <w:rFonts w:ascii="Times New Roman" w:hAnsi="Times New Roman" w:cs="Times New Roman"/>
-          <w:sz w:val="24"/>
-          <w:szCs w:val="24"/>
-          <w:lang/>
+        </w:rPr>
+      </w:pPr>
+      <w:r>
+        <w:rPr>
+          <w:rFonts w:ascii="Times New Roman" w:hAnsi="Times New Roman" w:cs="Times New Roman"/>
+          <w:sz w:val="24"/>
+          <w:szCs w:val="24"/>
         </w:rPr>
         <w:t>Network Instruments Observer version 9 (*.bfr)</w:t>
       </w:r>
@@ -4005,15 +3723,13 @@
           <w:rFonts w:ascii="Times New Roman" w:hAnsi="Times New Roman" w:cs="Times New Roman"/>
           <w:sz w:val="24"/>
           <w:szCs w:val="24"/>
-          <w:lang/>
-        </w:rPr>
-      </w:pPr>
-      <w:r>
-        <w:rPr>
-          <w:rFonts w:ascii="Times New Roman" w:hAnsi="Times New Roman" w:cs="Times New Roman"/>
-          <w:sz w:val="24"/>
-          <w:szCs w:val="24"/>
-          <w:lang/>
+        </w:rPr>
+      </w:pPr>
+      <w:r>
+        <w:rPr>
+          <w:rFonts w:ascii="Times New Roman" w:hAnsi="Times New Roman" w:cs="Times New Roman"/>
+          <w:sz w:val="24"/>
+          <w:szCs w:val="24"/>
         </w:rPr>
         <w:t xml:space="preserve">Novell </w:t>
       </w:r>
@@ -4023,7 +3739,6 @@
           <w:rFonts w:ascii="Times New Roman" w:hAnsi="Times New Roman" w:cs="Times New Roman"/>
           <w:sz w:val="24"/>
           <w:szCs w:val="24"/>
-          <w:lang/>
         </w:rPr>
         <w:t>LANalyzer</w:t>
       </w:r>
@@ -4033,7 +3748,6 @@
           <w:rFonts w:ascii="Times New Roman" w:hAnsi="Times New Roman" w:cs="Times New Roman"/>
           <w:sz w:val="24"/>
           <w:szCs w:val="24"/>
-          <w:lang/>
         </w:rPr>
         <w:t xml:space="preserve"> (*.tr1)</w:t>
       </w:r>
@@ -4060,15 +3774,13 @@
           <w:rFonts w:ascii="Times New Roman" w:hAnsi="Times New Roman" w:cs="Times New Roman"/>
           <w:sz w:val="24"/>
           <w:szCs w:val="24"/>
-          <w:lang/>
-        </w:rPr>
-      </w:pPr>
-      <w:r>
-        <w:rPr>
-          <w:rFonts w:ascii="Times New Roman" w:hAnsi="Times New Roman" w:cs="Times New Roman"/>
-          <w:sz w:val="24"/>
-          <w:szCs w:val="24"/>
-          <w:lang/>
+        </w:rPr>
+      </w:pPr>
+      <w:r>
+        <w:rPr>
+          <w:rFonts w:ascii="Times New Roman" w:hAnsi="Times New Roman" w:cs="Times New Roman"/>
+          <w:sz w:val="24"/>
+          <w:szCs w:val="24"/>
         </w:rPr>
         <w:t>Sun snoop (*.snoop,*.cap)</w:t>
       </w:r>
@@ -4095,15 +3807,13 @@
           <w:rFonts w:ascii="Times New Roman" w:hAnsi="Times New Roman" w:cs="Times New Roman"/>
           <w:sz w:val="24"/>
           <w:szCs w:val="24"/>
-          <w:lang/>
-        </w:rPr>
-      </w:pPr>
-      <w:r>
-        <w:rPr>
-          <w:rFonts w:ascii="Times New Roman" w:hAnsi="Times New Roman" w:cs="Times New Roman"/>
-          <w:sz w:val="24"/>
-          <w:szCs w:val="24"/>
-          <w:lang/>
+        </w:rPr>
+      </w:pPr>
+      <w:r>
+        <w:rPr>
+          <w:rFonts w:ascii="Times New Roman" w:hAnsi="Times New Roman" w:cs="Times New Roman"/>
+          <w:sz w:val="24"/>
+          <w:szCs w:val="24"/>
         </w:rPr>
         <w:t xml:space="preserve">Visual Networks Visual </w:t>
       </w:r>
@@ -4113,7 +3823,6 @@
           <w:rFonts w:ascii="Times New Roman" w:hAnsi="Times New Roman" w:cs="Times New Roman"/>
           <w:sz w:val="24"/>
           <w:szCs w:val="24"/>
-          <w:lang/>
         </w:rPr>
         <w:t>UpTime</w:t>
       </w:r>
@@ -4123,7 +3832,6 @@
           <w:rFonts w:ascii="Times New Roman" w:hAnsi="Times New Roman" w:cs="Times New Roman"/>
           <w:sz w:val="24"/>
           <w:szCs w:val="24"/>
-          <w:lang/>
         </w:rPr>
         <w:t xml:space="preserve"> traffic (*.*)</w:t>
       </w:r>
@@ -4150,15 +3858,13 @@
           <w:rFonts w:ascii="Times New Roman" w:hAnsi="Times New Roman" w:cs="Times New Roman"/>
           <w:sz w:val="24"/>
           <w:szCs w:val="24"/>
-          <w:lang/>
-        </w:rPr>
-      </w:pPr>
-      <w:r>
-        <w:rPr>
-          <w:rFonts w:ascii="Times New Roman" w:hAnsi="Times New Roman" w:cs="Times New Roman"/>
-          <w:sz w:val="24"/>
-          <w:szCs w:val="24"/>
-          <w:lang/>
+        </w:rPr>
+      </w:pPr>
+      <w:r>
+        <w:rPr>
+          <w:rFonts w:ascii="Times New Roman" w:hAnsi="Times New Roman" w:cs="Times New Roman"/>
+          <w:sz w:val="24"/>
+          <w:szCs w:val="24"/>
         </w:rPr>
         <w:t xml:space="preserve"> new file formats are added from time to time</w:t>
       </w:r>
@@ -4181,7 +3887,6 @@
           <w:rFonts w:ascii="Times New Roman" w:hAnsi="Times New Roman" w:cs="Times New Roman"/>
           <w:sz w:val="24"/>
           <w:szCs w:val="24"/>
-          <w:lang/>
         </w:rPr>
       </w:pPr>
     </w:p>
@@ -4204,7 +3909,6 @@
           <w:bCs/>
           <w:sz w:val="24"/>
           <w:szCs w:val="24"/>
-          <w:lang/>
         </w:rPr>
       </w:pPr>
       <w:r>
@@ -4214,7 +3918,6 @@
           <w:bCs/>
           <w:sz w:val="24"/>
           <w:szCs w:val="24"/>
-          <w:lang/>
         </w:rPr>
         <w:t>Many protocol decoders</w:t>
       </w:r>
@@ -4237,15 +3940,13 @@
           <w:rFonts w:ascii="Times New Roman" w:hAnsi="Times New Roman" w:cs="Times New Roman"/>
           <w:sz w:val="24"/>
           <w:szCs w:val="24"/>
-          <w:lang/>
-        </w:rPr>
-      </w:pPr>
-      <w:r>
-        <w:rPr>
-          <w:rFonts w:ascii="Times New Roman" w:hAnsi="Times New Roman" w:cs="Times New Roman"/>
-          <w:sz w:val="24"/>
-          <w:szCs w:val="24"/>
-          <w:lang/>
+        </w:rPr>
+      </w:pPr>
+      <w:r>
+        <w:rPr>
+          <w:rFonts w:ascii="Times New Roman" w:hAnsi="Times New Roman" w:cs="Times New Roman"/>
+          <w:sz w:val="24"/>
+          <w:szCs w:val="24"/>
         </w:rPr>
         <w:t xml:space="preserve">There are protocol decoders (or dissectors, as they are known in </w:t>
       </w:r>
@@ -4255,7 +3956,6 @@
           <w:rFonts w:ascii="Times New Roman" w:hAnsi="Times New Roman" w:cs="Times New Roman"/>
           <w:sz w:val="24"/>
           <w:szCs w:val="24"/>
-          <w:lang/>
         </w:rPr>
         <w:t>Wireshark</w:t>
       </w:r>
@@ -4265,7 +3965,6 @@
           <w:rFonts w:ascii="Times New Roman" w:hAnsi="Times New Roman" w:cs="Times New Roman"/>
           <w:sz w:val="24"/>
           <w:szCs w:val="24"/>
-          <w:lang/>
         </w:rPr>
         <w:t>) for a great many protocols.</w:t>
       </w:r>
@@ -4288,16 +3987,14 @@
           <w:rFonts w:ascii="Times New Roman" w:hAnsi="Times New Roman" w:cs="Times New Roman"/>
           <w:sz w:val="24"/>
           <w:szCs w:val="24"/>
-          <w:lang/>
-        </w:rPr>
-      </w:pPr>
-      <w:proofErr w:type="spellStart"/>
-      <w:r>
-        <w:rPr>
-          <w:rFonts w:ascii="Times New Roman" w:hAnsi="Times New Roman" w:cs="Times New Roman"/>
-          <w:sz w:val="24"/>
-          <w:szCs w:val="24"/>
-          <w:lang/>
+        </w:rPr>
+      </w:pPr>
+      <w:proofErr w:type="spellStart"/>
+      <w:r>
+        <w:rPr>
+          <w:rFonts w:ascii="Times New Roman" w:hAnsi="Times New Roman" w:cs="Times New Roman"/>
+          <w:sz w:val="24"/>
+          <w:szCs w:val="24"/>
         </w:rPr>
         <w:t>Wireshark</w:t>
       </w:r>
@@ -4307,7 +4004,6 @@
           <w:rFonts w:ascii="Times New Roman" w:hAnsi="Times New Roman" w:cs="Times New Roman"/>
           <w:sz w:val="24"/>
           <w:szCs w:val="24"/>
-          <w:lang/>
         </w:rPr>
         <w:t xml:space="preserve"> distinguishes between protocols (e.g. </w:t>
       </w:r>
@@ -4317,7 +4013,6 @@
           <w:rFonts w:ascii="Times New Roman" w:hAnsi="Times New Roman" w:cs="Times New Roman"/>
           <w:sz w:val="24"/>
           <w:szCs w:val="24"/>
-          <w:lang/>
         </w:rPr>
         <w:t>tcp</w:t>
       </w:r>
@@ -4327,7 +4022,6 @@
           <w:rFonts w:ascii="Times New Roman" w:hAnsi="Times New Roman" w:cs="Times New Roman"/>
           <w:sz w:val="24"/>
           <w:szCs w:val="24"/>
-          <w:lang/>
         </w:rPr>
         <w:t xml:space="preserve">) and protocol fields (e.g. </w:t>
       </w:r>
@@ -4337,7 +4031,6 @@
           <w:rFonts w:ascii="Times New Roman" w:hAnsi="Times New Roman" w:cs="Times New Roman"/>
           <w:sz w:val="24"/>
           <w:szCs w:val="24"/>
-          <w:lang/>
         </w:rPr>
         <w:t>tcp.port</w:t>
       </w:r>
@@ -4347,7 +4040,6 @@
           <w:rFonts w:ascii="Times New Roman" w:hAnsi="Times New Roman" w:cs="Times New Roman"/>
           <w:sz w:val="24"/>
           <w:szCs w:val="24"/>
-          <w:lang/>
         </w:rPr>
         <w:t xml:space="preserve">). </w:t>
       </w:r>
@@ -4370,7 +4062,6 @@
           <w:rFonts w:ascii="Times New Roman" w:hAnsi="Times New Roman" w:cs="Times New Roman"/>
           <w:sz w:val="24"/>
           <w:szCs w:val="24"/>
-          <w:lang/>
         </w:rPr>
       </w:pPr>
     </w:p>
@@ -4393,7 +4084,6 @@
           <w:bCs/>
           <w:sz w:val="24"/>
           <w:szCs w:val="24"/>
-          <w:lang/>
         </w:rPr>
       </w:pPr>
       <w:r>
@@ -4403,7 +4093,6 @@
           <w:bCs/>
           <w:sz w:val="24"/>
           <w:szCs w:val="24"/>
-          <w:lang/>
         </w:rPr>
         <w:t>Open Source Software</w:t>
       </w:r>
@@ -4426,16 +4115,14 @@
           <w:rFonts w:ascii="Times New Roman" w:hAnsi="Times New Roman" w:cs="Times New Roman"/>
           <w:sz w:val="24"/>
           <w:szCs w:val="24"/>
-          <w:lang/>
-        </w:rPr>
-      </w:pPr>
-      <w:proofErr w:type="spellStart"/>
-      <w:r>
-        <w:rPr>
-          <w:rFonts w:ascii="Times New Roman" w:hAnsi="Times New Roman" w:cs="Times New Roman"/>
-          <w:sz w:val="24"/>
-          <w:szCs w:val="24"/>
-          <w:lang/>
+        </w:rPr>
+      </w:pPr>
+      <w:proofErr w:type="spellStart"/>
+      <w:r>
+        <w:rPr>
+          <w:rFonts w:ascii="Times New Roman" w:hAnsi="Times New Roman" w:cs="Times New Roman"/>
+          <w:sz w:val="24"/>
+          <w:szCs w:val="24"/>
         </w:rPr>
         <w:t>Wireshark</w:t>
       </w:r>
@@ -4445,7 +4132,6 @@
           <w:rFonts w:ascii="Times New Roman" w:hAnsi="Times New Roman" w:cs="Times New Roman"/>
           <w:sz w:val="24"/>
           <w:szCs w:val="24"/>
-          <w:lang/>
         </w:rPr>
         <w:t xml:space="preserve"> is an open source software project, and is released under the </w:t>
       </w:r>
@@ -4457,7 +4143,6 @@
             <w:sz w:val="24"/>
             <w:szCs w:val="24"/>
             <w:u w:val="single"/>
-            <w:lang/>
           </w:rPr>
           <w:t>GNU General Public License</w:t>
         </w:r>
@@ -4467,7 +4152,6 @@
           <w:rFonts w:ascii="Times New Roman" w:hAnsi="Times New Roman" w:cs="Times New Roman"/>
           <w:sz w:val="24"/>
           <w:szCs w:val="24"/>
-          <w:lang/>
         </w:rPr>
         <w:t xml:space="preserve"> (GPL). You can freely use </w:t>
       </w:r>
@@ -4477,7 +4161,6 @@
           <w:rFonts w:ascii="Times New Roman" w:hAnsi="Times New Roman" w:cs="Times New Roman"/>
           <w:sz w:val="24"/>
           <w:szCs w:val="24"/>
-          <w:lang/>
         </w:rPr>
         <w:t>Wireshark</w:t>
       </w:r>
@@ -4487,7 +4170,6 @@
           <w:rFonts w:ascii="Times New Roman" w:hAnsi="Times New Roman" w:cs="Times New Roman"/>
           <w:sz w:val="24"/>
           <w:szCs w:val="24"/>
-          <w:lang/>
         </w:rPr>
         <w:t xml:space="preserve"> on any number of computers you like, without worrying about license keys or fees or such. In addition, all source code is freely available under the GPL. Because of that, it is very easy for people to add new protocols to </w:t>
       </w:r>
@@ -4497,7 +4179,6 @@
           <w:rFonts w:ascii="Times New Roman" w:hAnsi="Times New Roman" w:cs="Times New Roman"/>
           <w:sz w:val="24"/>
           <w:szCs w:val="24"/>
-          <w:lang/>
         </w:rPr>
         <w:t>Wireshark</w:t>
       </w:r>
@@ -4507,7 +4188,6 @@
           <w:rFonts w:ascii="Times New Roman" w:hAnsi="Times New Roman" w:cs="Times New Roman"/>
           <w:sz w:val="24"/>
           <w:szCs w:val="24"/>
-          <w:lang/>
         </w:rPr>
         <w:t xml:space="preserve">, either as </w:t>
       </w:r>
@@ -4517,7 +4197,6 @@
           <w:rFonts w:ascii="Times New Roman" w:hAnsi="Times New Roman" w:cs="Times New Roman"/>
           <w:sz w:val="24"/>
           <w:szCs w:val="24"/>
-          <w:lang/>
         </w:rPr>
         <w:t>plugins</w:t>
       </w:r>
@@ -4527,7 +4206,6 @@
           <w:rFonts w:ascii="Times New Roman" w:hAnsi="Times New Roman" w:cs="Times New Roman"/>
           <w:sz w:val="24"/>
           <w:szCs w:val="24"/>
-          <w:lang/>
         </w:rPr>
         <w:t xml:space="preserve">, or built into the source, and they often do! </w:t>
       </w:r>
@@ -4551,7 +4229,6 @@
           <w:bCs/>
           <w:sz w:val="24"/>
           <w:szCs w:val="24"/>
-          <w:lang/>
         </w:rPr>
       </w:pPr>
     </w:p>
@@ -4574,7 +4251,6 @@
           <w:bCs/>
           <w:sz w:val="24"/>
           <w:szCs w:val="24"/>
-          <w:lang/>
         </w:rPr>
       </w:pPr>
       <w:r>
@@ -4584,7 +4260,6 @@
           <w:bCs/>
           <w:sz w:val="24"/>
           <w:szCs w:val="24"/>
-          <w:lang/>
         </w:rPr>
         <w:t xml:space="preserve">What </w:t>
       </w:r>
@@ -4596,7 +4271,6 @@
           <w:bCs/>
           <w:sz w:val="24"/>
           <w:szCs w:val="24"/>
-          <w:lang/>
         </w:rPr>
         <w:t>Wireshark</w:t>
       </w:r>
@@ -4608,7 +4282,6 @@
           <w:bCs/>
           <w:sz w:val="24"/>
           <w:szCs w:val="24"/>
-          <w:lang/>
         </w:rPr>
         <w:t xml:space="preserve"> is not</w:t>
       </w:r>
@@ -4631,15 +4304,13 @@
           <w:rFonts w:ascii="Times New Roman" w:hAnsi="Times New Roman" w:cs="Times New Roman"/>
           <w:sz w:val="24"/>
           <w:szCs w:val="24"/>
-          <w:lang/>
-        </w:rPr>
-      </w:pPr>
-      <w:r>
-        <w:rPr>
-          <w:rFonts w:ascii="Times New Roman" w:hAnsi="Times New Roman" w:cs="Times New Roman"/>
-          <w:sz w:val="24"/>
-          <w:szCs w:val="24"/>
-          <w:lang/>
+        </w:rPr>
+      </w:pPr>
+      <w:r>
+        <w:rPr>
+          <w:rFonts w:ascii="Times New Roman" w:hAnsi="Times New Roman" w:cs="Times New Roman"/>
+          <w:sz w:val="24"/>
+          <w:szCs w:val="24"/>
         </w:rPr>
         <w:t xml:space="preserve">Here are some things </w:t>
       </w:r>
@@ -4649,7 +4320,6 @@
           <w:rFonts w:ascii="Times New Roman" w:hAnsi="Times New Roman" w:cs="Times New Roman"/>
           <w:sz w:val="24"/>
           <w:szCs w:val="24"/>
-          <w:lang/>
         </w:rPr>
         <w:t>Wireshark</w:t>
       </w:r>
@@ -4659,7 +4329,6 @@
           <w:rFonts w:ascii="Times New Roman" w:hAnsi="Times New Roman" w:cs="Times New Roman"/>
           <w:sz w:val="24"/>
           <w:szCs w:val="24"/>
-          <w:lang/>
         </w:rPr>
         <w:t xml:space="preserve"> does not provide: </w:t>
       </w:r>
@@ -4686,16 +4355,14 @@
           <w:rFonts w:ascii="Times New Roman" w:hAnsi="Times New Roman" w:cs="Times New Roman"/>
           <w:sz w:val="24"/>
           <w:szCs w:val="24"/>
-          <w:lang/>
-        </w:rPr>
-      </w:pPr>
-      <w:proofErr w:type="spellStart"/>
-      <w:r>
-        <w:rPr>
-          <w:rFonts w:ascii="Times New Roman" w:hAnsi="Times New Roman" w:cs="Times New Roman"/>
-          <w:sz w:val="24"/>
-          <w:szCs w:val="24"/>
-          <w:lang/>
+        </w:rPr>
+      </w:pPr>
+      <w:proofErr w:type="spellStart"/>
+      <w:r>
+        <w:rPr>
+          <w:rFonts w:ascii="Times New Roman" w:hAnsi="Times New Roman" w:cs="Times New Roman"/>
+          <w:sz w:val="24"/>
+          <w:szCs w:val="24"/>
         </w:rPr>
         <w:t>Wireshark</w:t>
       </w:r>
@@ -4705,7 +4372,6 @@
           <w:rFonts w:ascii="Times New Roman" w:hAnsi="Times New Roman" w:cs="Times New Roman"/>
           <w:sz w:val="24"/>
           <w:szCs w:val="24"/>
-          <w:lang/>
         </w:rPr>
         <w:t xml:space="preserve"> isn't an intrusion detection system. It will not warn you when someone does strange things on your network that he/she isn't allowed to do. However, if strange things happen, </w:t>
       </w:r>
@@ -4715,7 +4381,6 @@
           <w:rFonts w:ascii="Times New Roman" w:hAnsi="Times New Roman" w:cs="Times New Roman"/>
           <w:sz w:val="24"/>
           <w:szCs w:val="24"/>
-          <w:lang/>
         </w:rPr>
         <w:t>Wireshark</w:t>
       </w:r>
@@ -4725,7 +4390,6 @@
           <w:rFonts w:ascii="Times New Roman" w:hAnsi="Times New Roman" w:cs="Times New Roman"/>
           <w:sz w:val="24"/>
           <w:szCs w:val="24"/>
-          <w:lang/>
         </w:rPr>
         <w:t xml:space="preserve"> might help you figure out what is really going on. </w:t>
       </w:r>
@@ -4752,16 +4416,14 @@
           <w:rFonts w:ascii="Times New Roman" w:hAnsi="Times New Roman" w:cs="Times New Roman"/>
           <w:sz w:val="24"/>
           <w:szCs w:val="24"/>
-          <w:lang/>
-        </w:rPr>
-      </w:pPr>
-      <w:proofErr w:type="spellStart"/>
-      <w:r>
-        <w:rPr>
-          <w:rFonts w:ascii="Times New Roman" w:hAnsi="Times New Roman" w:cs="Times New Roman"/>
-          <w:sz w:val="24"/>
-          <w:szCs w:val="24"/>
-          <w:lang/>
+        </w:rPr>
+      </w:pPr>
+      <w:proofErr w:type="spellStart"/>
+      <w:r>
+        <w:rPr>
+          <w:rFonts w:ascii="Times New Roman" w:hAnsi="Times New Roman" w:cs="Times New Roman"/>
+          <w:sz w:val="24"/>
+          <w:szCs w:val="24"/>
         </w:rPr>
         <w:t>Wireshark</w:t>
       </w:r>
@@ -4771,7 +4433,6 @@
           <w:rFonts w:ascii="Times New Roman" w:hAnsi="Times New Roman" w:cs="Times New Roman"/>
           <w:sz w:val="24"/>
           <w:szCs w:val="24"/>
-          <w:lang/>
         </w:rPr>
         <w:t xml:space="preserve"> will not manipulate things on the network, it will only "measure" things from it. </w:t>
       </w:r>
@@ -4781,7 +4442,6 @@
           <w:rFonts w:ascii="Times New Roman" w:hAnsi="Times New Roman" w:cs="Times New Roman"/>
           <w:sz w:val="24"/>
           <w:szCs w:val="24"/>
-          <w:lang/>
         </w:rPr>
         <w:t>Wireshark</w:t>
       </w:r>
@@ -4791,7 +4451,6 @@
           <w:rFonts w:ascii="Times New Roman" w:hAnsi="Times New Roman" w:cs="Times New Roman"/>
           <w:sz w:val="24"/>
           <w:szCs w:val="24"/>
-          <w:lang/>
         </w:rPr>
         <w:t xml:space="preserve"> doesn't send packets on the network or do other active things (except for name resolutions, but even that can be disabled). </w:t>
       </w:r>
@@ -4815,7 +4474,6 @@
           <w:rFonts w:ascii="Times New Roman" w:hAnsi="Times New Roman" w:cs="Times New Roman"/>
           <w:sz w:val="24"/>
           <w:szCs w:val="24"/>
-          <w:lang/>
         </w:rPr>
       </w:pPr>
     </w:p>
@@ -4840,7 +4498,6 @@
           <w:sz w:val="24"/>
           <w:szCs w:val="24"/>
           <w:u w:val="single"/>
-          <w:lang/>
         </w:rPr>
       </w:pPr>
     </w:p>
@@ -4865,7 +4522,6 @@
           <w:sz w:val="24"/>
           <w:szCs w:val="24"/>
           <w:u w:val="single"/>
-          <w:lang/>
         </w:rPr>
       </w:pPr>
     </w:p>
@@ -4890,7 +4546,6 @@
           <w:sz w:val="24"/>
           <w:szCs w:val="24"/>
           <w:u w:val="single"/>
-          <w:lang/>
         </w:rPr>
       </w:pPr>
     </w:p>
@@ -4915,7 +4570,6 @@
           <w:sz w:val="24"/>
           <w:szCs w:val="24"/>
           <w:u w:val="single"/>
-          <w:lang/>
         </w:rPr>
       </w:pPr>
     </w:p>
@@ -4940,7 +4594,6 @@
           <w:sz w:val="24"/>
           <w:szCs w:val="24"/>
           <w:u w:val="single"/>
-          <w:lang/>
         </w:rPr>
       </w:pPr>
     </w:p>
@@ -4962,7 +4615,6 @@
           <w:rFonts w:ascii="Times New Roman" w:hAnsi="Times New Roman" w:cs="Times New Roman"/>
           <w:sz w:val="24"/>
           <w:szCs w:val="24"/>
-          <w:lang/>
         </w:rPr>
       </w:pPr>
       <w:r>
@@ -4973,7 +4625,6 @@
           <w:sz w:val="24"/>
           <w:szCs w:val="24"/>
           <w:u w:val="single"/>
-          <w:lang/>
         </w:rPr>
         <w:lastRenderedPageBreak/>
         <w:t xml:space="preserve">System Requirements </w:t>
@@ -4997,7 +4648,6 @@
           <w:rFonts w:ascii="Times New Roman" w:hAnsi="Times New Roman" w:cs="Times New Roman"/>
           <w:sz w:val="24"/>
           <w:szCs w:val="24"/>
-          <w:lang/>
         </w:rPr>
       </w:pPr>
     </w:p>
@@ -5020,7 +4670,6 @@
           <w:bCs/>
           <w:sz w:val="24"/>
           <w:szCs w:val="24"/>
-          <w:lang/>
         </w:rPr>
       </w:pPr>
       <w:r>
@@ -5030,7 +4679,6 @@
           <w:bCs/>
           <w:sz w:val="24"/>
           <w:szCs w:val="24"/>
-          <w:lang/>
         </w:rPr>
         <w:t>Microsoft Windows</w:t>
       </w:r>
@@ -5057,15 +4705,13 @@
           <w:rFonts w:ascii="Times New Roman" w:hAnsi="Times New Roman" w:cs="Times New Roman"/>
           <w:sz w:val="24"/>
           <w:szCs w:val="24"/>
-          <w:lang/>
-        </w:rPr>
-      </w:pPr>
-      <w:r>
-        <w:rPr>
-          <w:rFonts w:ascii="Times New Roman" w:hAnsi="Times New Roman" w:cs="Times New Roman"/>
-          <w:sz w:val="24"/>
-          <w:szCs w:val="24"/>
-          <w:lang/>
+        </w:rPr>
+      </w:pPr>
+      <w:r>
+        <w:rPr>
+          <w:rFonts w:ascii="Times New Roman" w:hAnsi="Times New Roman" w:cs="Times New Roman"/>
+          <w:sz w:val="24"/>
+          <w:szCs w:val="24"/>
         </w:rPr>
         <w:t xml:space="preserve">Windows XP Home, XP Pro, XP Tablet PC, XP Media Center, Server 2003, Vista, 2008, 7, or 2008 R2 </w:t>
       </w:r>
@@ -5092,15 +4738,13 @@
           <w:rFonts w:ascii="Times New Roman" w:hAnsi="Times New Roman" w:cs="Times New Roman"/>
           <w:sz w:val="24"/>
           <w:szCs w:val="24"/>
-          <w:lang/>
-        </w:rPr>
-      </w:pPr>
-      <w:r>
-        <w:rPr>
-          <w:rFonts w:ascii="Times New Roman" w:hAnsi="Times New Roman" w:cs="Times New Roman"/>
-          <w:sz w:val="24"/>
-          <w:szCs w:val="24"/>
-          <w:lang/>
+        </w:rPr>
+      </w:pPr>
+      <w:r>
+        <w:rPr>
+          <w:rFonts w:ascii="Times New Roman" w:hAnsi="Times New Roman" w:cs="Times New Roman"/>
+          <w:sz w:val="24"/>
+          <w:szCs w:val="24"/>
         </w:rPr>
         <w:t xml:space="preserve">Any modern 32-bit x86 or 64-bit AMD64/x86-64 processor. </w:t>
       </w:r>
@@ -5127,15 +4771,13 @@
           <w:rFonts w:ascii="Times New Roman" w:hAnsi="Times New Roman" w:cs="Times New Roman"/>
           <w:sz w:val="24"/>
           <w:szCs w:val="24"/>
-          <w:lang/>
-        </w:rPr>
-      </w:pPr>
-      <w:r>
-        <w:rPr>
-          <w:rFonts w:ascii="Times New Roman" w:hAnsi="Times New Roman" w:cs="Times New Roman"/>
-          <w:sz w:val="24"/>
-          <w:szCs w:val="24"/>
-          <w:lang/>
+        </w:rPr>
+      </w:pPr>
+      <w:r>
+        <w:rPr>
+          <w:rFonts w:ascii="Times New Roman" w:hAnsi="Times New Roman" w:cs="Times New Roman"/>
+          <w:sz w:val="24"/>
+          <w:szCs w:val="24"/>
         </w:rPr>
         <w:t xml:space="preserve">128MB available RAM. Larger capture files require more RAM. </w:t>
       </w:r>
@@ -5162,15 +4804,13 @@
           <w:rFonts w:ascii="Times New Roman" w:hAnsi="Times New Roman" w:cs="Times New Roman"/>
           <w:sz w:val="24"/>
           <w:szCs w:val="24"/>
-          <w:lang/>
-        </w:rPr>
-      </w:pPr>
-      <w:r>
-        <w:rPr>
-          <w:rFonts w:ascii="Times New Roman" w:hAnsi="Times New Roman" w:cs="Times New Roman"/>
-          <w:sz w:val="24"/>
-          <w:szCs w:val="24"/>
-          <w:lang/>
+        </w:rPr>
+      </w:pPr>
+      <w:r>
+        <w:rPr>
+          <w:rFonts w:ascii="Times New Roman" w:hAnsi="Times New Roman" w:cs="Times New Roman"/>
+          <w:sz w:val="24"/>
+          <w:szCs w:val="24"/>
         </w:rPr>
         <w:t xml:space="preserve">75MB available disk space. Capture files require additional disk space. </w:t>
       </w:r>
@@ -5197,15 +4837,13 @@
           <w:rFonts w:ascii="Times New Roman" w:hAnsi="Times New Roman" w:cs="Times New Roman"/>
           <w:sz w:val="24"/>
           <w:szCs w:val="24"/>
-          <w:lang/>
-        </w:rPr>
-      </w:pPr>
-      <w:r>
-        <w:rPr>
-          <w:rFonts w:ascii="Times New Roman" w:hAnsi="Times New Roman" w:cs="Times New Roman"/>
-          <w:sz w:val="24"/>
-          <w:szCs w:val="24"/>
-          <w:lang/>
+        </w:rPr>
+      </w:pPr>
+      <w:r>
+        <w:rPr>
+          <w:rFonts w:ascii="Times New Roman" w:hAnsi="Times New Roman" w:cs="Times New Roman"/>
+          <w:sz w:val="24"/>
+          <w:szCs w:val="24"/>
         </w:rPr>
         <w:t xml:space="preserve">800*600 (1280*1024 or higher recommended) resolution with at least 65536 (16bit) colors (256 colors should work if </w:t>
       </w:r>
@@ -5215,7 +4853,6 @@
           <w:rFonts w:ascii="Times New Roman" w:hAnsi="Times New Roman" w:cs="Times New Roman"/>
           <w:sz w:val="24"/>
           <w:szCs w:val="24"/>
-          <w:lang/>
         </w:rPr>
         <w:t>Wireshark</w:t>
       </w:r>
@@ -5225,7 +4862,6 @@
           <w:rFonts w:ascii="Times New Roman" w:hAnsi="Times New Roman" w:cs="Times New Roman"/>
           <w:sz w:val="24"/>
           <w:szCs w:val="24"/>
-          <w:lang/>
         </w:rPr>
         <w:t xml:space="preserve"> is installed with the "legacy GTK1" selection of the </w:t>
       </w:r>
@@ -5235,7 +4871,6 @@
           <w:rFonts w:ascii="Times New Roman" w:hAnsi="Times New Roman" w:cs="Times New Roman"/>
           <w:sz w:val="24"/>
           <w:szCs w:val="24"/>
-          <w:lang/>
         </w:rPr>
         <w:t>Wireshark</w:t>
       </w:r>
@@ -5245,7 +4880,6 @@
           <w:rFonts w:ascii="Times New Roman" w:hAnsi="Times New Roman" w:cs="Times New Roman"/>
           <w:sz w:val="24"/>
           <w:szCs w:val="24"/>
-          <w:lang/>
         </w:rPr>
         <w:t xml:space="preserve"> 1.0.x releases) </w:t>
       </w:r>
@@ -5272,15 +4906,13 @@
           <w:rFonts w:ascii="Times New Roman" w:hAnsi="Times New Roman" w:cs="Times New Roman"/>
           <w:sz w:val="24"/>
           <w:szCs w:val="24"/>
-          <w:lang/>
-        </w:rPr>
-      </w:pPr>
-      <w:r>
-        <w:rPr>
-          <w:rFonts w:ascii="Times New Roman" w:hAnsi="Times New Roman" w:cs="Times New Roman"/>
-          <w:sz w:val="24"/>
-          <w:szCs w:val="24"/>
-          <w:lang/>
+        </w:rPr>
+      </w:pPr>
+      <w:r>
+        <w:rPr>
+          <w:rFonts w:ascii="Times New Roman" w:hAnsi="Times New Roman" w:cs="Times New Roman"/>
+          <w:sz w:val="24"/>
+          <w:szCs w:val="24"/>
         </w:rPr>
         <w:t xml:space="preserve">A supported network card for capturing: </w:t>
       </w:r>
@@ -5307,15 +4939,13 @@
           <w:rFonts w:ascii="Times New Roman" w:hAnsi="Times New Roman" w:cs="Times New Roman"/>
           <w:sz w:val="24"/>
           <w:szCs w:val="24"/>
-          <w:lang/>
-        </w:rPr>
-      </w:pPr>
-      <w:r>
-        <w:rPr>
-          <w:rFonts w:ascii="Times New Roman" w:hAnsi="Times New Roman" w:cs="Times New Roman"/>
-          <w:sz w:val="24"/>
-          <w:szCs w:val="24"/>
-          <w:lang/>
+        </w:rPr>
+      </w:pPr>
+      <w:r>
+        <w:rPr>
+          <w:rFonts w:ascii="Times New Roman" w:hAnsi="Times New Roman" w:cs="Times New Roman"/>
+          <w:sz w:val="24"/>
+          <w:szCs w:val="24"/>
         </w:rPr>
         <w:t xml:space="preserve">Ethernet: Any card supported by Windows should work. See the wiki pages on </w:t>
       </w:r>
@@ -5327,7 +4957,6 @@
             <w:sz w:val="24"/>
             <w:szCs w:val="24"/>
             <w:u w:val="single"/>
-            <w:lang/>
           </w:rPr>
           <w:t>Ethernet capture</w:t>
         </w:r>
@@ -5337,7 +4966,6 @@
           <w:rFonts w:ascii="Times New Roman" w:hAnsi="Times New Roman" w:cs="Times New Roman"/>
           <w:sz w:val="24"/>
           <w:szCs w:val="24"/>
-          <w:lang/>
         </w:rPr>
         <w:t xml:space="preserve"> and </w:t>
       </w:r>
@@ -5349,7 +4977,6 @@
             <w:sz w:val="24"/>
             <w:szCs w:val="24"/>
             <w:u w:val="single"/>
-            <w:lang/>
           </w:rPr>
           <w:t>offloading</w:t>
         </w:r>
@@ -5359,7 +4986,6 @@
           <w:rFonts w:ascii="Times New Roman" w:hAnsi="Times New Roman" w:cs="Times New Roman"/>
           <w:sz w:val="24"/>
           <w:szCs w:val="24"/>
-          <w:lang/>
         </w:rPr>
         <w:t xml:space="preserve"> for issues that may affect your environment. </w:t>
       </w:r>
@@ -5386,15 +5012,13 @@
           <w:rFonts w:ascii="Times New Roman" w:hAnsi="Times New Roman" w:cs="Times New Roman"/>
           <w:sz w:val="24"/>
           <w:szCs w:val="24"/>
-          <w:lang/>
-        </w:rPr>
-      </w:pPr>
-      <w:r>
-        <w:rPr>
-          <w:rFonts w:ascii="Times New Roman" w:hAnsi="Times New Roman" w:cs="Times New Roman"/>
-          <w:sz w:val="24"/>
-          <w:szCs w:val="24"/>
-          <w:lang/>
+        </w:rPr>
+      </w:pPr>
+      <w:r>
+        <w:rPr>
+          <w:rFonts w:ascii="Times New Roman" w:hAnsi="Times New Roman" w:cs="Times New Roman"/>
+          <w:sz w:val="24"/>
+          <w:szCs w:val="24"/>
         </w:rPr>
         <w:t xml:space="preserve">802.11: See the </w:t>
       </w:r>
@@ -5406,7 +5030,6 @@
           <w:sz w:val="24"/>
           <w:szCs w:val="24"/>
           <w:u w:val="single"/>
-          <w:lang/>
         </w:rPr>
         <w:t>Wireshark</w:t>
       </w:r>
@@ -5418,7 +5041,6 @@
           <w:sz w:val="24"/>
           <w:szCs w:val="24"/>
           <w:u w:val="single"/>
-          <w:lang/>
         </w:rPr>
         <w:t xml:space="preserve"> wiki page</w:t>
       </w:r>
@@ -5952,7 +5574,7 @@
 </file>
 
 <file path=customXml/itemProps1.xml><?xml version="1.0" encoding="utf-8"?>
-<ds:datastoreItem xmlns:ds="http://schemas.openxmlformats.org/officeDocument/2006/customXml" ds:itemID="{F3D8CD90-6AEC-4CFE-A402-C1AC01564E5E}">
+<ds:datastoreItem xmlns:ds="http://schemas.openxmlformats.org/officeDocument/2006/customXml" ds:itemID="{5D6063A5-6164-4710-947C-1B9ED8D37C9B}">
   <ds:schemaRefs>
     <ds:schemaRef ds:uri="http://schemas.openxmlformats.org/officeDocument/2006/bibliography"/>
   </ds:schemaRefs>

</xml_diff>